<commit_message>
update 1 lab report
</commit_message>
<xml_diff>
--- a/1 лабораторная/1лаб_отчёт.docx
+++ b/1 лабораторная/1лаб_отчёт.docx
@@ -39,6 +39,7 @@
           <w:color w:val="000000"/>
           <w:sz w:val="28"/>
           <w:szCs w:val="28"/>
+          <w:lang w:val="ru-RU"/>
         </w:rPr>
       </w:pPr>
       <w:r>
@@ -59,30 +60,9 @@
           <w:color w:val="000000"/>
           <w:sz w:val="28"/>
           <w:szCs w:val="28"/>
-        </w:rPr>
-        <w:t xml:space="preserve">Н.Э. </w:t>
-      </w:r>
-      <w:proofErr w:type="spellStart"/>
-      <w:r>
-        <w:rPr>
-          <w:rFonts w:ascii="Arial" w:hAnsi="Arial" w:cs="Arial"/>
-          <w:b/>
-          <w:color w:val="000000"/>
-          <w:sz w:val="28"/>
-          <w:szCs w:val="28"/>
-        </w:rPr>
-        <w:t>Баумана</w:t>
-      </w:r>
-      <w:proofErr w:type="spellEnd"/>
-      <w:r>
-        <w:rPr>
-          <w:rFonts w:ascii="Arial" w:hAnsi="Arial" w:cs="Arial"/>
-          <w:b/>
-          <w:color w:val="000000"/>
-          <w:sz w:val="28"/>
-          <w:szCs w:val="28"/>
-        </w:rPr>
-        <w:t>.</w:t>
+          <w:lang w:val="ru-RU"/>
+        </w:rPr>
+        <w:t>Н.Э. Баумана.</w:t>
       </w:r>
     </w:p>
     <w:p>
@@ -95,6 +75,7 @@
           <w:color w:val="000000"/>
           <w:sz w:val="28"/>
           <w:szCs w:val="28"/>
+          <w:lang w:val="ru-RU"/>
         </w:rPr>
       </w:pPr>
     </w:p>
@@ -614,21 +595,12 @@
                 <w:color w:val="000000"/>
               </w:rPr>
             </w:pPr>
-            <w:proofErr w:type="spellStart"/>
             <w:r>
               <w:rPr>
                 <w:rFonts w:ascii="Arial" w:hAnsi="Arial" w:cs="Arial"/>
                 <w:color w:val="000000"/>
               </w:rPr>
-              <w:t>Выполнил</w:t>
-            </w:r>
-            <w:proofErr w:type="spellEnd"/>
-            <w:r>
-              <w:rPr>
-                <w:rFonts w:ascii="Arial" w:hAnsi="Arial" w:cs="Arial"/>
-                <w:color w:val="000000"/>
-              </w:rPr>
-              <w:t>:</w:t>
+              <w:t>Выполнил:</w:t>
             </w:r>
           </w:p>
         </w:tc>
@@ -659,21 +631,12 @@
                 <w:color w:val="000000"/>
               </w:rPr>
             </w:pPr>
-            <w:proofErr w:type="spellStart"/>
             <w:r>
               <w:rPr>
                 <w:rFonts w:ascii="Arial" w:hAnsi="Arial" w:cs="Arial"/>
                 <w:color w:val="000000"/>
               </w:rPr>
-              <w:t>Проверил</w:t>
-            </w:r>
-            <w:proofErr w:type="spellEnd"/>
-            <w:r>
-              <w:rPr>
-                <w:rFonts w:ascii="Arial" w:hAnsi="Arial" w:cs="Arial"/>
-                <w:color w:val="000000"/>
-              </w:rPr>
-              <w:t>:</w:t>
+              <w:t>Проверил:</w:t>
             </w:r>
           </w:p>
         </w:tc>
@@ -692,37 +655,26 @@
                 <w:color w:val="000000"/>
               </w:rPr>
             </w:pPr>
-            <w:proofErr w:type="spellStart"/>
             <w:r>
               <w:rPr>
                 <w:rFonts w:ascii="Arial" w:hAnsi="Arial" w:cs="Arial"/>
                 <w:color w:val="000000"/>
               </w:rPr>
-              <w:t>студент</w:t>
+              <w:t>студент группы ИУ5-</w:t>
             </w:r>
-            <w:proofErr w:type="spellEnd"/>
             <w:r>
               <w:rPr>
                 <w:rFonts w:ascii="Arial" w:hAnsi="Arial" w:cs="Arial"/>
                 <w:color w:val="000000"/>
               </w:rPr>
-              <w:t xml:space="preserve"> </w:t>
+              <w:t>3</w:t>
             </w:r>
-            <w:proofErr w:type="spellStart"/>
             <w:r>
               <w:rPr>
                 <w:rFonts w:ascii="Arial" w:hAnsi="Arial" w:cs="Arial"/>
                 <w:color w:val="000000"/>
               </w:rPr>
-              <w:t>группы</w:t>
-            </w:r>
-            <w:proofErr w:type="spellEnd"/>
-            <w:r>
-              <w:rPr>
-                <w:rFonts w:ascii="Arial" w:hAnsi="Arial" w:cs="Arial"/>
-                <w:color w:val="000000"/>
-              </w:rPr>
-              <w:t xml:space="preserve"> ИУ5-15Б</w:t>
+              <w:t>5Б</w:t>
             </w:r>
           </w:p>
         </w:tc>
@@ -754,37 +706,12 @@
                 <w:color w:val="000000"/>
               </w:rPr>
             </w:pPr>
-            <w:proofErr w:type="spellStart"/>
             <w:r>
               <w:rPr>
                 <w:rFonts w:ascii="Arial" w:hAnsi="Arial" w:cs="Arial"/>
                 <w:color w:val="000000"/>
               </w:rPr>
-              <w:t>преподаватель</w:t>
-            </w:r>
-            <w:proofErr w:type="spellEnd"/>
-            <w:r>
-              <w:rPr>
-                <w:rFonts w:ascii="Arial" w:hAnsi="Arial" w:cs="Arial"/>
-                <w:color w:val="000000"/>
-              </w:rPr>
-              <w:t xml:space="preserve"> </w:t>
-            </w:r>
-            <w:proofErr w:type="spellStart"/>
-            <w:r>
-              <w:rPr>
-                <w:rFonts w:ascii="Arial" w:hAnsi="Arial" w:cs="Arial"/>
-                <w:color w:val="000000"/>
-              </w:rPr>
-              <w:t>каф</w:t>
-            </w:r>
-            <w:proofErr w:type="spellEnd"/>
-            <w:r>
-              <w:rPr>
-                <w:rFonts w:ascii="Arial" w:hAnsi="Arial" w:cs="Arial"/>
-                <w:color w:val="000000"/>
-              </w:rPr>
-              <w:t>. ИУ5</w:t>
+              <w:t>преподаватель каф. ИУ5</w:t>
             </w:r>
           </w:p>
         </w:tc>
@@ -803,31 +730,13 @@
                 <w:color w:val="000000"/>
               </w:rPr>
             </w:pPr>
-            <w:proofErr w:type="spellStart"/>
             <w:r>
               <w:rPr>
                 <w:rFonts w:ascii="Arial" w:hAnsi="Arial" w:cs="Arial"/>
                 <w:color w:val="000000"/>
               </w:rPr>
-              <w:t>Трифонов</w:t>
+              <w:t>Трифонов Дмитрий</w:t>
             </w:r>
-            <w:proofErr w:type="spellEnd"/>
-            <w:r>
-              <w:rPr>
-                <w:rFonts w:ascii="Arial" w:hAnsi="Arial" w:cs="Arial"/>
-                <w:color w:val="000000"/>
-              </w:rPr>
-              <w:t xml:space="preserve"> </w:t>
-            </w:r>
-            <w:proofErr w:type="spellStart"/>
-            <w:r>
-              <w:rPr>
-                <w:rFonts w:ascii="Arial" w:hAnsi="Arial" w:cs="Arial"/>
-                <w:color w:val="000000"/>
-              </w:rPr>
-              <w:t>Дмитрий</w:t>
-            </w:r>
-            <w:proofErr w:type="spellEnd"/>
           </w:p>
         </w:tc>
         <w:tc>
@@ -859,23 +768,13 @@
                 <w:lang w:val="ru-RU"/>
               </w:rPr>
             </w:pPr>
-            <w:proofErr w:type="spellStart"/>
             <w:r>
               <w:rPr>
                 <w:rFonts w:ascii="Arial" w:hAnsi="Arial" w:cs="Arial"/>
                 <w:color w:val="000000"/>
                 <w:lang w:val="ru-RU"/>
               </w:rPr>
-              <w:t>Нардид</w:t>
-            </w:r>
-            <w:proofErr w:type="spellEnd"/>
-            <w:r>
-              <w:rPr>
-                <w:rFonts w:ascii="Arial" w:hAnsi="Arial" w:cs="Arial"/>
-                <w:color w:val="000000"/>
-                <w:lang w:val="ru-RU"/>
-              </w:rPr>
-              <w:t xml:space="preserve"> А.Н.</w:t>
+              <w:t>Нардид А.Н.</w:t>
             </w:r>
           </w:p>
         </w:tc>
@@ -893,37 +792,12 @@
                 <w:color w:val="000000"/>
               </w:rPr>
             </w:pPr>
-            <w:proofErr w:type="spellStart"/>
             <w:r>
               <w:rPr>
                 <w:rFonts w:ascii="Arial" w:hAnsi="Arial" w:cs="Arial"/>
                 <w:color w:val="000000"/>
               </w:rPr>
-              <w:t>Подпись</w:t>
-            </w:r>
-            <w:proofErr w:type="spellEnd"/>
-            <w:r>
-              <w:rPr>
-                <w:rFonts w:ascii="Arial" w:hAnsi="Arial" w:cs="Arial"/>
-                <w:color w:val="000000"/>
-              </w:rPr>
-              <w:t xml:space="preserve"> и </w:t>
-            </w:r>
-            <w:proofErr w:type="spellStart"/>
-            <w:r>
-              <w:rPr>
-                <w:rFonts w:ascii="Arial" w:hAnsi="Arial" w:cs="Arial"/>
-                <w:color w:val="000000"/>
-              </w:rPr>
-              <w:t>дата</w:t>
-            </w:r>
-            <w:proofErr w:type="spellEnd"/>
-            <w:r>
-              <w:rPr>
-                <w:rFonts w:ascii="Arial" w:hAnsi="Arial" w:cs="Arial"/>
-                <w:color w:val="000000"/>
-              </w:rPr>
-              <w:t>:</w:t>
+              <w:t>Подпись и дата:</w:t>
             </w:r>
           </w:p>
           <w:p>
@@ -963,37 +837,12 @@
                 <w:color w:val="000000"/>
               </w:rPr>
             </w:pPr>
-            <w:proofErr w:type="spellStart"/>
             <w:r>
               <w:rPr>
                 <w:rFonts w:ascii="Arial" w:hAnsi="Arial" w:cs="Arial"/>
                 <w:color w:val="000000"/>
               </w:rPr>
-              <w:t>Подпись</w:t>
-            </w:r>
-            <w:proofErr w:type="spellEnd"/>
-            <w:r>
-              <w:rPr>
-                <w:rFonts w:ascii="Arial" w:hAnsi="Arial" w:cs="Arial"/>
-                <w:color w:val="000000"/>
-              </w:rPr>
-              <w:t xml:space="preserve"> и </w:t>
-            </w:r>
-            <w:proofErr w:type="spellStart"/>
-            <w:r>
-              <w:rPr>
-                <w:rFonts w:ascii="Arial" w:hAnsi="Arial" w:cs="Arial"/>
-                <w:color w:val="000000"/>
-              </w:rPr>
-              <w:t>дата</w:t>
-            </w:r>
-            <w:proofErr w:type="spellEnd"/>
-            <w:r>
-              <w:rPr>
-                <w:rFonts w:ascii="Arial" w:hAnsi="Arial" w:cs="Arial"/>
-                <w:color w:val="000000"/>
-              </w:rPr>
-              <w:t>:</w:t>
+              <w:t>Подпись и дата:</w:t>
             </w:r>
           </w:p>
         </w:tc>
@@ -1064,21 +913,12 @@
           <w:rFonts w:ascii="Arial" w:hAnsi="Arial"/>
         </w:rPr>
       </w:pPr>
-      <w:proofErr w:type="spellStart"/>
       <w:r>
         <w:rPr>
           <w:rFonts w:ascii="Arial" w:hAnsi="Arial" w:cs="Arial"/>
           <w:color w:val="000000"/>
         </w:rPr>
-        <w:t>Москва</w:t>
-      </w:r>
-      <w:proofErr w:type="spellEnd"/>
-      <w:r>
-        <w:rPr>
-          <w:rFonts w:ascii="Arial" w:hAnsi="Arial" w:cs="Arial"/>
-          <w:color w:val="000000"/>
-        </w:rPr>
-        <w:t>, 202</w:t>
+        <w:t>Москва, 202</w:t>
       </w:r>
       <w:r>
         <w:rPr>
@@ -1142,16 +982,7 @@
           <w:kern w:val="0"/>
           <w:lang w:val="ru-RU" w:eastAsia="ru-RU" w:bidi="ar-SA"/>
         </w:rPr>
-        <w:t>Разработать программу для решени</w:t>
-      </w:r>
-      <w:r>
-        <w:rPr>
-          <w:rFonts w:ascii="Arial" w:eastAsia="Times New Roman" w:hAnsi="Arial" w:cs="Arial"/>
-          <w:color w:val="24292F"/>
-          <w:kern w:val="0"/>
-          <w:lang w:val="ru-RU" w:eastAsia="ru-RU" w:bidi="ar-SA"/>
-        </w:rPr>
-        <w:t>я биквадратного уравнения.</w:t>
+        <w:t>Разработать программу для решения биквадратного уравнения.</w:t>
       </w:r>
     </w:p>
     <w:p>
@@ -1229,34 +1060,7 @@
           <w:kern w:val="0"/>
           <w:lang w:val="ru-RU" w:eastAsia="ru-RU" w:bidi="ar-SA"/>
         </w:rPr>
-        <w:t>Коэффициенты А, В, С могут быть заданы в виде параметров командной</w:t>
-      </w:r>
-      <w:r>
-        <w:rPr>
-          <w:rFonts w:ascii="Arial" w:eastAsia="Times New Roman" w:hAnsi="Arial" w:cs="Arial"/>
-          <w:color w:val="24292F"/>
-          <w:kern w:val="0"/>
-          <w:lang w:val="ru-RU" w:eastAsia="ru-RU" w:bidi="ar-SA"/>
-        </w:rPr>
-        <w:t xml:space="preserve"> строки</w:t>
-      </w:r>
-      <w:r>
-        <w:rPr>
-          <w:rFonts w:ascii="Arial" w:eastAsia="Times New Roman" w:hAnsi="Arial" w:cs="Arial"/>
-          <w:color w:val="24292F"/>
-          <w:kern w:val="0"/>
-          <w:lang w:val="ru-RU" w:eastAsia="ru-RU" w:bidi="ar-SA"/>
-        </w:rPr>
-        <w:t>. Если они не заданы, то вводятся с клавиатуры в соответствии с пунктом 2.</w:t>
-      </w:r>
-      <w:r>
-        <w:rPr>
-          <w:rFonts w:ascii="Arial" w:eastAsia="Times New Roman" w:hAnsi="Arial" w:cs="Arial"/>
-          <w:color w:val="24292F"/>
-          <w:kern w:val="0"/>
-          <w:lang w:val="ru-RU" w:eastAsia="ru-RU" w:bidi="ar-SA"/>
-        </w:rPr>
-        <w:t xml:space="preserve"> </w:t>
+        <w:t xml:space="preserve">Коэффициенты А, В, С могут быть заданы в виде параметров командной строки. Если они не заданы, то вводятся с клавиатуры в соответствии с пунктом 2. </w:t>
       </w:r>
     </w:p>
     <w:p>
@@ -1282,25 +1086,7 @@
           <w:kern w:val="0"/>
           <w:lang w:val="ru-RU" w:eastAsia="ru-RU" w:bidi="ar-SA"/>
         </w:rPr>
-        <w:t xml:space="preserve">Если коэффициент А, В, С введен или задан в командной строке некорректно, то необходимо проигнорировать некорректное значение и вводить коэффициент повторно пока коэффициент не будет введен корректно. Корректно заданный коэффициент </w:t>
-      </w:r>
-      <w:r>
-        <w:rPr>
-          <w:rFonts w:ascii="Arial" w:eastAsia="Times New Roman" w:hAnsi="Arial" w:cs="Arial"/>
-          <w:color w:val="24292F"/>
-          <w:kern w:val="0"/>
-          <w:lang w:val="ru-RU" w:eastAsia="ru-RU" w:bidi="ar-SA"/>
-        </w:rPr>
-        <w:t xml:space="preserve">– это </w:t>
-      </w:r>
-      <w:r>
-        <w:rPr>
-          <w:rFonts w:ascii="Arial" w:eastAsia="Times New Roman" w:hAnsi="Arial" w:cs="Arial"/>
-          <w:color w:val="24292F"/>
-          <w:kern w:val="0"/>
-          <w:lang w:val="ru-RU" w:eastAsia="ru-RU" w:bidi="ar-SA"/>
-        </w:rPr>
-        <w:t>коэффициент, значение которого может быть без ошибок преобразовано в действительное число.</w:t>
+        <w:t>Если коэффициент А, В, С введен или задан в командной строке некорректно, то необходимо проигнорировать некорректное значение и вводить коэффициент повторно пока коэффициент не будет введен корректно. Корректно заданный коэффициент – это коэффициент, значение которого может быть без ошибок преобразовано в действительное число.</w:t>
       </w:r>
     </w:p>
     <w:p>
@@ -1660,6 +1446,16 @@
       <w:pPr>
         <w:ind w:left="360"/>
         <w:jc w:val="center"/>
+        <w:rPr>
+          <w:rFonts w:ascii="Arial" w:hAnsi="Arial" w:cs="Arial"/>
+          <w:b/>
+          <w:bCs/>
+          <w:color w:val="000000"/>
+          <w:sz w:val="28"/>
+          <w:szCs w:val="28"/>
+        </w:rPr>
+      </w:pPr>
+      <w:r>
         <w:rPr>
           <w:rFonts w:ascii="Arial" w:hAnsi="Arial" w:cs="Arial"/>
           <w:b/>
@@ -1669,7 +1465,20 @@
           <w:szCs w:val="28"/>
           <w:lang w:val="ru-RU"/>
         </w:rPr>
-      </w:pPr>
+        <w:lastRenderedPageBreak/>
+        <w:t>Текст</w:t>
+      </w:r>
+      <w:r>
+        <w:rPr>
+          <w:rFonts w:ascii="Arial" w:hAnsi="Arial" w:cs="Arial"/>
+          <w:b/>
+          <w:bCs/>
+          <w:color w:val="000000"/>
+          <w:sz w:val="28"/>
+          <w:szCs w:val="28"/>
+        </w:rPr>
+        <w:t xml:space="preserve"> </w:t>
+      </w:r>
       <w:r>
         <w:rPr>
           <w:rFonts w:ascii="Arial" w:hAnsi="Arial" w:cs="Arial"/>
@@ -1680,8 +1489,7 @@
           <w:szCs w:val="28"/>
           <w:lang w:val="ru-RU"/>
         </w:rPr>
-        <w:lastRenderedPageBreak/>
-        <w:t>Текст программы</w:t>
+        <w:t>программы</w:t>
       </w:r>
     </w:p>
     <w:p>
@@ -1813,8 +1621,6 @@
         </w:rPr>
         <w:t xml:space="preserve"> </w:t>
       </w:r>
-      <w:proofErr w:type="spellStart"/>
-      <w:proofErr w:type="gramStart"/>
       <w:r>
         <w:rPr>
           <w:rFonts w:ascii="Consolas" w:eastAsia="Times New Roman" w:hAnsi="Consolas" w:cs="Times New Roman"/>
@@ -1826,29 +1632,16 @@
         </w:rPr>
         <w:t>getNumbersFromConsole</w:t>
       </w:r>
-      <w:proofErr w:type="spellEnd"/>
-      <w:r>
-        <w:rPr>
-          <w:rFonts w:ascii="Consolas" w:eastAsia="Times New Roman" w:hAnsi="Consolas" w:cs="Times New Roman"/>
-          <w:color w:val="39ADB5"/>
-          <w:kern w:val="0"/>
-          <w:sz w:val="21"/>
-          <w:szCs w:val="21"/>
-          <w:lang w:eastAsia="ru-RU" w:bidi="ar-SA"/>
-        </w:rPr>
-        <w:t>(</w:t>
-      </w:r>
-      <w:proofErr w:type="gramEnd"/>
-      <w:r>
-        <w:rPr>
-          <w:rFonts w:ascii="Consolas" w:eastAsia="Times New Roman" w:hAnsi="Consolas" w:cs="Times New Roman"/>
-          <w:color w:val="39ADB5"/>
-          <w:kern w:val="0"/>
-          <w:sz w:val="21"/>
-          <w:szCs w:val="21"/>
-          <w:lang w:eastAsia="ru-RU" w:bidi="ar-SA"/>
-        </w:rPr>
-        <w:t>):</w:t>
+      <w:r>
+        <w:rPr>
+          <w:rFonts w:ascii="Consolas" w:eastAsia="Times New Roman" w:hAnsi="Consolas" w:cs="Times New Roman"/>
+          <w:color w:val="39ADB5"/>
+          <w:kern w:val="0"/>
+          <w:sz w:val="21"/>
+          <w:szCs w:val="21"/>
+          <w:lang w:eastAsia="ru-RU" w:bidi="ar-SA"/>
+        </w:rPr>
+        <w:t>():</w:t>
       </w:r>
     </w:p>
     <w:p>
@@ -2222,7 +2015,6 @@
         </w:rPr>
         <w:t xml:space="preserve"> </w:t>
       </w:r>
-      <w:proofErr w:type="gramStart"/>
       <w:r>
         <w:rPr>
           <w:rFonts w:ascii="Consolas" w:eastAsia="Times New Roman" w:hAnsi="Consolas" w:cs="Times New Roman"/>
@@ -2245,7 +2037,6 @@
         </w:rPr>
         <w:t>(</w:t>
       </w:r>
-      <w:proofErr w:type="gramEnd"/>
       <w:r>
         <w:rPr>
           <w:rFonts w:ascii="Consolas" w:eastAsia="Times New Roman" w:hAnsi="Consolas" w:cs="Times New Roman"/>
@@ -2410,7 +2201,6 @@
         </w:rPr>
         <w:t xml:space="preserve">            </w:t>
       </w:r>
-      <w:proofErr w:type="gramStart"/>
       <w:r>
         <w:rPr>
           <w:rFonts w:ascii="Consolas" w:eastAsia="Times New Roman" w:hAnsi="Consolas" w:cs="Times New Roman"/>
@@ -2431,19 +2221,7 @@
           <w:szCs w:val="21"/>
           <w:lang w:eastAsia="ru-RU" w:bidi="ar-SA"/>
         </w:rPr>
-        <w:t>(</w:t>
-      </w:r>
-      <w:proofErr w:type="gramEnd"/>
-      <w:r>
-        <w:rPr>
-          <w:rFonts w:ascii="Consolas" w:eastAsia="Times New Roman" w:hAnsi="Consolas" w:cs="Times New Roman"/>
-          <w:color w:val="39ADB5"/>
-          <w:kern w:val="0"/>
-          <w:sz w:val="21"/>
-          <w:szCs w:val="21"/>
-          <w:lang w:eastAsia="ru-RU" w:bidi="ar-SA"/>
-        </w:rPr>
-        <w:t>'</w:t>
+        <w:t>('</w:t>
       </w:r>
       <w:r>
         <w:rPr>
@@ -2454,31 +2232,7 @@
           <w:szCs w:val="21"/>
           <w:lang w:eastAsia="ru-RU" w:bidi="ar-SA"/>
         </w:rPr>
-        <w:t xml:space="preserve">Error </w:t>
-      </w:r>
-      <w:proofErr w:type="spellStart"/>
-      <w:r>
-        <w:rPr>
-          <w:rFonts w:ascii="Consolas" w:eastAsia="Times New Roman" w:hAnsi="Consolas" w:cs="Times New Roman"/>
-          <w:color w:val="91B859"/>
-          <w:kern w:val="0"/>
-          <w:sz w:val="21"/>
-          <w:szCs w:val="21"/>
-          <w:lang w:eastAsia="ru-RU" w:bidi="ar-SA"/>
-        </w:rPr>
-        <w:t>occured</w:t>
-      </w:r>
-      <w:proofErr w:type="spellEnd"/>
-      <w:r>
-        <w:rPr>
-          <w:rFonts w:ascii="Consolas" w:eastAsia="Times New Roman" w:hAnsi="Consolas" w:cs="Times New Roman"/>
-          <w:color w:val="91B859"/>
-          <w:kern w:val="0"/>
-          <w:sz w:val="21"/>
-          <w:szCs w:val="21"/>
-          <w:lang w:eastAsia="ru-RU" w:bidi="ar-SA"/>
-        </w:rPr>
-        <w:t xml:space="preserve"> while input. Try again.</w:t>
+        <w:t>Error occured while input. Try again.</w:t>
       </w:r>
       <w:r>
         <w:rPr>
@@ -2715,8 +2469,6 @@
         </w:rPr>
         <w:t xml:space="preserve"> </w:t>
       </w:r>
-      <w:proofErr w:type="spellStart"/>
-      <w:proofErr w:type="gramStart"/>
       <w:r>
         <w:rPr>
           <w:rFonts w:ascii="Consolas" w:eastAsia="Times New Roman" w:hAnsi="Consolas" w:cs="Times New Roman"/>
@@ -2728,29 +2480,16 @@
         </w:rPr>
         <w:t>getNumbersFromArguments</w:t>
       </w:r>
-      <w:proofErr w:type="spellEnd"/>
-      <w:r>
-        <w:rPr>
-          <w:rFonts w:ascii="Consolas" w:eastAsia="Times New Roman" w:hAnsi="Consolas" w:cs="Times New Roman"/>
-          <w:color w:val="39ADB5"/>
-          <w:kern w:val="0"/>
-          <w:sz w:val="21"/>
-          <w:szCs w:val="21"/>
-          <w:lang w:eastAsia="ru-RU" w:bidi="ar-SA"/>
-        </w:rPr>
-        <w:t>(</w:t>
-      </w:r>
-      <w:proofErr w:type="gramEnd"/>
-      <w:r>
-        <w:rPr>
-          <w:rFonts w:ascii="Consolas" w:eastAsia="Times New Roman" w:hAnsi="Consolas" w:cs="Times New Roman"/>
-          <w:color w:val="39ADB5"/>
-          <w:kern w:val="0"/>
-          <w:sz w:val="21"/>
-          <w:szCs w:val="21"/>
-          <w:lang w:eastAsia="ru-RU" w:bidi="ar-SA"/>
-        </w:rPr>
-        <w:t>):</w:t>
+      <w:r>
+        <w:rPr>
+          <w:rFonts w:ascii="Consolas" w:eastAsia="Times New Roman" w:hAnsi="Consolas" w:cs="Times New Roman"/>
+          <w:color w:val="39ADB5"/>
+          <w:kern w:val="0"/>
+          <w:sz w:val="21"/>
+          <w:szCs w:val="21"/>
+          <w:lang w:eastAsia="ru-RU" w:bidi="ar-SA"/>
+        </w:rPr>
+        <w:t>():</w:t>
       </w:r>
     </w:p>
     <w:p>
@@ -2859,31 +2598,7 @@
           <w:szCs w:val="21"/>
           <w:lang w:eastAsia="ru-RU" w:bidi="ar-SA"/>
         </w:rPr>
-        <w:t xml:space="preserve"> </w:t>
-      </w:r>
-      <w:proofErr w:type="spellStart"/>
-      <w:r>
-        <w:rPr>
-          <w:rFonts w:ascii="Consolas" w:eastAsia="Times New Roman" w:hAnsi="Consolas" w:cs="Times New Roman"/>
-          <w:color w:val="90A4AE"/>
-          <w:kern w:val="0"/>
-          <w:sz w:val="21"/>
-          <w:szCs w:val="21"/>
-          <w:lang w:eastAsia="ru-RU" w:bidi="ar-SA"/>
-        </w:rPr>
-        <w:t>i</w:t>
-      </w:r>
-      <w:proofErr w:type="spellEnd"/>
-      <w:r>
-        <w:rPr>
-          <w:rFonts w:ascii="Consolas" w:eastAsia="Times New Roman" w:hAnsi="Consolas" w:cs="Times New Roman"/>
-          <w:color w:val="90A4AE"/>
-          <w:kern w:val="0"/>
-          <w:sz w:val="21"/>
-          <w:szCs w:val="21"/>
-          <w:lang w:eastAsia="ru-RU" w:bidi="ar-SA"/>
-        </w:rPr>
-        <w:t xml:space="preserve"> </w:t>
+        <w:t xml:space="preserve"> i </w:t>
       </w:r>
       <w:r>
         <w:rPr>
@@ -2909,7 +2624,6 @@
         </w:rPr>
         <w:t xml:space="preserve"> </w:t>
       </w:r>
-      <w:proofErr w:type="gramStart"/>
       <w:r>
         <w:rPr>
           <w:rFonts w:ascii="Consolas" w:eastAsia="Times New Roman" w:hAnsi="Consolas" w:cs="Times New Roman"/>
@@ -2932,7 +2646,6 @@
         </w:rPr>
         <w:t>(</w:t>
       </w:r>
-      <w:proofErr w:type="gramEnd"/>
       <w:r>
         <w:rPr>
           <w:rFonts w:ascii="Consolas" w:eastAsia="Times New Roman" w:hAnsi="Consolas" w:cs="Times New Roman"/>
@@ -3062,20 +2775,7 @@
           <w:szCs w:val="21"/>
           <w:lang w:eastAsia="ru-RU" w:bidi="ar-SA"/>
         </w:rPr>
-        <w:t xml:space="preserve">            </w:t>
-      </w:r>
-      <w:proofErr w:type="spellStart"/>
-      <w:proofErr w:type="gramStart"/>
-      <w:r>
-        <w:rPr>
-          <w:rFonts w:ascii="Consolas" w:eastAsia="Times New Roman" w:hAnsi="Consolas" w:cs="Times New Roman"/>
-          <w:color w:val="90A4AE"/>
-          <w:kern w:val="0"/>
-          <w:sz w:val="21"/>
-          <w:szCs w:val="21"/>
-          <w:lang w:eastAsia="ru-RU" w:bidi="ar-SA"/>
-        </w:rPr>
-        <w:t>result</w:t>
+        <w:t>            result</w:t>
       </w:r>
       <w:r>
         <w:rPr>
@@ -3099,8 +2799,6 @@
         </w:rPr>
         <w:t>append</w:t>
       </w:r>
-      <w:proofErr w:type="spellEnd"/>
-      <w:proofErr w:type="gramEnd"/>
       <w:r>
         <w:rPr>
           <w:rFonts w:ascii="Consolas" w:eastAsia="Times New Roman" w:hAnsi="Consolas" w:cs="Times New Roman"/>
@@ -3134,7 +2832,6 @@
         </w:rPr>
         <w:t>(</w:t>
       </w:r>
-      <w:proofErr w:type="spellStart"/>
       <w:r>
         <w:rPr>
           <w:rFonts w:ascii="Consolas" w:eastAsia="Times New Roman" w:hAnsi="Consolas" w:cs="Times New Roman"/>
@@ -3168,7 +2865,6 @@
         </w:rPr>
         <w:t>argv</w:t>
       </w:r>
-      <w:proofErr w:type="spellEnd"/>
       <w:r>
         <w:rPr>
           <w:rFonts w:ascii="Consolas" w:eastAsia="Times New Roman" w:hAnsi="Consolas" w:cs="Times New Roman"/>
@@ -3180,7 +2876,6 @@
         </w:rPr>
         <w:t>[</w:t>
       </w:r>
-      <w:proofErr w:type="spellStart"/>
       <w:r>
         <w:rPr>
           <w:rFonts w:ascii="Consolas" w:eastAsia="Times New Roman" w:hAnsi="Consolas" w:cs="Times New Roman"/>
@@ -3192,7 +2887,6 @@
         </w:rPr>
         <w:t>i</w:t>
       </w:r>
-      <w:proofErr w:type="spellEnd"/>
       <w:r>
         <w:rPr>
           <w:rFonts w:ascii="Consolas" w:eastAsia="Times New Roman" w:hAnsi="Consolas" w:cs="Times New Roman"/>
@@ -3417,8 +3111,6 @@
         </w:rPr>
         <w:t xml:space="preserve"> </w:t>
       </w:r>
-      <w:proofErr w:type="spellStart"/>
-      <w:proofErr w:type="gramStart"/>
       <w:r>
         <w:rPr>
           <w:rFonts w:ascii="Consolas" w:eastAsia="Times New Roman" w:hAnsi="Consolas" w:cs="Times New Roman"/>
@@ -3430,7 +3122,6 @@
         </w:rPr>
         <w:t>getEquationRoots</w:t>
       </w:r>
-      <w:proofErr w:type="spellEnd"/>
       <w:r>
         <w:rPr>
           <w:rFonts w:ascii="Consolas" w:eastAsia="Times New Roman" w:hAnsi="Consolas" w:cs="Times New Roman"/>
@@ -3442,7 +3133,6 @@
         </w:rPr>
         <w:t>(</w:t>
       </w:r>
-      <w:proofErr w:type="gramEnd"/>
       <w:r>
         <w:rPr>
           <w:rFonts w:ascii="Consolas" w:eastAsia="Times New Roman" w:hAnsi="Consolas" w:cs="Times New Roman"/>
@@ -4044,8 +3734,6 @@
         </w:rPr>
         <w:t>[-</w:t>
       </w:r>
-      <w:proofErr w:type="spellStart"/>
-      <w:proofErr w:type="gramStart"/>
       <w:r>
         <w:rPr>
           <w:rFonts w:ascii="Consolas" w:eastAsia="Times New Roman" w:hAnsi="Consolas" w:cs="Times New Roman"/>
@@ -4079,8 +3767,6 @@
         </w:rPr>
         <w:t>sqrt</w:t>
       </w:r>
-      <w:proofErr w:type="spellEnd"/>
-      <w:proofErr w:type="gramEnd"/>
       <w:r>
         <w:rPr>
           <w:rFonts w:ascii="Consolas" w:eastAsia="Times New Roman" w:hAnsi="Consolas" w:cs="Times New Roman"/>
@@ -4092,7 +3778,6 @@
         </w:rPr>
         <w:t>(</w:t>
       </w:r>
-      <w:proofErr w:type="spellStart"/>
       <w:r>
         <w:rPr>
           <w:rFonts w:ascii="Consolas" w:eastAsia="Times New Roman" w:hAnsi="Consolas" w:cs="Times New Roman"/>
@@ -4126,7 +3811,6 @@
         </w:rPr>
         <w:t>abs</w:t>
       </w:r>
-      <w:proofErr w:type="spellEnd"/>
       <w:r>
         <w:rPr>
           <w:rFonts w:ascii="Consolas" w:eastAsia="Times New Roman" w:hAnsi="Consolas" w:cs="Times New Roman"/>
@@ -4191,13 +3875,45 @@
           <w:szCs w:val="21"/>
           <w:lang w:eastAsia="ru-RU" w:bidi="ar-SA"/>
         </w:rPr>
-        <w:t xml:space="preserve"> </w:t>
-      </w:r>
-      <w:proofErr w:type="spellStart"/>
-      <w:r>
-        <w:rPr>
-          <w:rFonts w:ascii="Consolas" w:eastAsia="Times New Roman" w:hAnsi="Consolas" w:cs="Times New Roman"/>
-          <w:color w:val="90A4AE"/>
+        <w:t xml:space="preserve"> math</w:t>
+      </w:r>
+      <w:r>
+        <w:rPr>
+          <w:rFonts w:ascii="Consolas" w:eastAsia="Times New Roman" w:hAnsi="Consolas" w:cs="Times New Roman"/>
+          <w:color w:val="39ADB5"/>
+          <w:kern w:val="0"/>
+          <w:sz w:val="21"/>
+          <w:szCs w:val="21"/>
+          <w:lang w:eastAsia="ru-RU" w:bidi="ar-SA"/>
+        </w:rPr>
+        <w:t>.</w:t>
+      </w:r>
+      <w:r>
+        <w:rPr>
+          <w:rFonts w:ascii="Consolas" w:eastAsia="Times New Roman" w:hAnsi="Consolas" w:cs="Times New Roman"/>
+          <w:color w:val="6182B8"/>
+          <w:kern w:val="0"/>
+          <w:sz w:val="21"/>
+          <w:szCs w:val="21"/>
+          <w:lang w:eastAsia="ru-RU" w:bidi="ar-SA"/>
+        </w:rPr>
+        <w:t>sqrt</w:t>
+      </w:r>
+      <w:r>
+        <w:rPr>
+          <w:rFonts w:ascii="Consolas" w:eastAsia="Times New Roman" w:hAnsi="Consolas" w:cs="Times New Roman"/>
+          <w:color w:val="39ADB5"/>
+          <w:kern w:val="0"/>
+          <w:sz w:val="21"/>
+          <w:szCs w:val="21"/>
+          <w:lang w:eastAsia="ru-RU" w:bidi="ar-SA"/>
+        </w:rPr>
+        <w:t>(</w:t>
+      </w:r>
+      <w:r>
+        <w:rPr>
+          <w:rFonts w:ascii="Consolas" w:eastAsia="Times New Roman" w:hAnsi="Consolas" w:cs="Times New Roman"/>
+          <w:color w:val="6182B8"/>
           <w:kern w:val="0"/>
           <w:sz w:val="21"/>
           <w:szCs w:val="21"/>
@@ -4225,55 +3941,8 @@
           <w:szCs w:val="21"/>
           <w:lang w:eastAsia="ru-RU" w:bidi="ar-SA"/>
         </w:rPr>
-        <w:t>sqrt</w:t>
-      </w:r>
-      <w:proofErr w:type="spellEnd"/>
-      <w:r>
-        <w:rPr>
-          <w:rFonts w:ascii="Consolas" w:eastAsia="Times New Roman" w:hAnsi="Consolas" w:cs="Times New Roman"/>
-          <w:color w:val="39ADB5"/>
-          <w:kern w:val="0"/>
-          <w:sz w:val="21"/>
-          <w:szCs w:val="21"/>
-          <w:lang w:eastAsia="ru-RU" w:bidi="ar-SA"/>
-        </w:rPr>
-        <w:t>(</w:t>
-      </w:r>
-      <w:proofErr w:type="spellStart"/>
-      <w:r>
-        <w:rPr>
-          <w:rFonts w:ascii="Consolas" w:eastAsia="Times New Roman" w:hAnsi="Consolas" w:cs="Times New Roman"/>
-          <w:color w:val="6182B8"/>
-          <w:kern w:val="0"/>
-          <w:sz w:val="21"/>
-          <w:szCs w:val="21"/>
-          <w:lang w:eastAsia="ru-RU" w:bidi="ar-SA"/>
-        </w:rPr>
-        <w:t>math</w:t>
-      </w:r>
-      <w:r>
-        <w:rPr>
-          <w:rFonts w:ascii="Consolas" w:eastAsia="Times New Roman" w:hAnsi="Consolas" w:cs="Times New Roman"/>
-          <w:color w:val="39ADB5"/>
-          <w:kern w:val="0"/>
-          <w:sz w:val="21"/>
-          <w:szCs w:val="21"/>
-          <w:lang w:eastAsia="ru-RU" w:bidi="ar-SA"/>
-        </w:rPr>
-        <w:t>.</w:t>
-      </w:r>
-      <w:r>
-        <w:rPr>
-          <w:rFonts w:ascii="Consolas" w:eastAsia="Times New Roman" w:hAnsi="Consolas" w:cs="Times New Roman"/>
-          <w:color w:val="6182B8"/>
-          <w:kern w:val="0"/>
-          <w:sz w:val="21"/>
-          <w:szCs w:val="21"/>
-          <w:lang w:eastAsia="ru-RU" w:bidi="ar-SA"/>
-        </w:rPr>
         <w:t>abs</w:t>
       </w:r>
-      <w:proofErr w:type="spellEnd"/>
       <w:r>
         <w:rPr>
           <w:rFonts w:ascii="Consolas" w:eastAsia="Times New Roman" w:hAnsi="Consolas" w:cs="Times New Roman"/>
@@ -4510,7 +4179,6 @@
         </w:rPr>
         <w:t xml:space="preserve">    </w:t>
       </w:r>
-      <w:proofErr w:type="spellStart"/>
       <w:r>
         <w:rPr>
           <w:rFonts w:ascii="Consolas" w:eastAsia="Times New Roman" w:hAnsi="Consolas" w:cs="Times New Roman"/>
@@ -4524,7 +4192,6 @@
         </w:rPr>
         <w:t>elif</w:t>
       </w:r>
-      <w:proofErr w:type="spellEnd"/>
       <w:r>
         <w:rPr>
           <w:rFonts w:ascii="Consolas" w:eastAsia="Times New Roman" w:hAnsi="Consolas" w:cs="Times New Roman"/>
@@ -4700,8 +4367,6 @@
         </w:rPr>
         <w:t>-</w:t>
       </w:r>
-      <w:proofErr w:type="spellStart"/>
-      <w:proofErr w:type="gramStart"/>
       <w:r>
         <w:rPr>
           <w:rFonts w:ascii="Consolas" w:eastAsia="Times New Roman" w:hAnsi="Consolas" w:cs="Times New Roman"/>
@@ -4735,8 +4400,6 @@
         </w:rPr>
         <w:t>sqrt</w:t>
       </w:r>
-      <w:proofErr w:type="spellEnd"/>
-      <w:proofErr w:type="gramEnd"/>
       <w:r>
         <w:rPr>
           <w:rFonts w:ascii="Consolas" w:eastAsia="Times New Roman" w:hAnsi="Consolas" w:cs="Times New Roman"/>
@@ -4915,20 +4578,7 @@
           <w:szCs w:val="21"/>
           <w:lang w:eastAsia="ru-RU" w:bidi="ar-SA"/>
         </w:rPr>
-        <w:t xml:space="preserve"> </w:t>
-      </w:r>
-      <w:proofErr w:type="spellStart"/>
-      <w:proofErr w:type="gramStart"/>
-      <w:r>
-        <w:rPr>
-          <w:rFonts w:ascii="Consolas" w:eastAsia="Times New Roman" w:hAnsi="Consolas" w:cs="Times New Roman"/>
-          <w:color w:val="90A4AE"/>
-          <w:kern w:val="0"/>
-          <w:sz w:val="21"/>
-          <w:szCs w:val="21"/>
-          <w:lang w:eastAsia="ru-RU" w:bidi="ar-SA"/>
-        </w:rPr>
-        <w:t>math</w:t>
+        <w:t xml:space="preserve"> math</w:t>
       </w:r>
       <w:r>
         <w:rPr>
@@ -4952,8 +4602,6 @@
         </w:rPr>
         <w:t>sqrt</w:t>
       </w:r>
-      <w:proofErr w:type="spellEnd"/>
-      <w:proofErr w:type="gramEnd"/>
       <w:r>
         <w:rPr>
           <w:rFonts w:ascii="Consolas" w:eastAsia="Times New Roman" w:hAnsi="Consolas" w:cs="Times New Roman"/>
@@ -5236,7 +4884,6 @@
         </w:rPr>
         <w:t xml:space="preserve"> </w:t>
       </w:r>
-      <w:proofErr w:type="gramStart"/>
       <w:r>
         <w:rPr>
           <w:rFonts w:ascii="Consolas" w:eastAsia="Times New Roman" w:hAnsi="Consolas" w:cs="Times New Roman"/>
@@ -5259,7 +4906,6 @@
         </w:rPr>
         <w:t>(</w:t>
       </w:r>
-      <w:proofErr w:type="gramEnd"/>
       <w:r>
         <w:rPr>
           <w:rFonts w:ascii="Consolas" w:eastAsia="Times New Roman" w:hAnsi="Consolas" w:cs="Times New Roman"/>
@@ -5459,31 +5105,7 @@
           <w:szCs w:val="21"/>
           <w:lang w:eastAsia="ru-RU" w:bidi="ar-SA"/>
         </w:rPr>
-        <w:t xml:space="preserve">        </w:t>
-      </w:r>
-      <w:proofErr w:type="spellStart"/>
-      <w:r>
-        <w:rPr>
-          <w:rFonts w:ascii="Consolas" w:eastAsia="Times New Roman" w:hAnsi="Consolas" w:cs="Times New Roman"/>
-          <w:color w:val="90A4AE"/>
-          <w:kern w:val="0"/>
-          <w:sz w:val="21"/>
-          <w:szCs w:val="21"/>
-          <w:lang w:eastAsia="ru-RU" w:bidi="ar-SA"/>
-        </w:rPr>
-        <w:t>firstPair</w:t>
-      </w:r>
-      <w:proofErr w:type="spellEnd"/>
-      <w:r>
-        <w:rPr>
-          <w:rFonts w:ascii="Consolas" w:eastAsia="Times New Roman" w:hAnsi="Consolas" w:cs="Times New Roman"/>
-          <w:color w:val="90A4AE"/>
-          <w:kern w:val="0"/>
-          <w:sz w:val="21"/>
-          <w:szCs w:val="21"/>
-          <w:lang w:eastAsia="ru-RU" w:bidi="ar-SA"/>
-        </w:rPr>
-        <w:t xml:space="preserve"> </w:t>
+        <w:t xml:space="preserve">        firstPair </w:t>
       </w:r>
       <w:r>
         <w:rPr>
@@ -5542,31 +5164,7 @@
           <w:szCs w:val="21"/>
           <w:lang w:eastAsia="ru-RU" w:bidi="ar-SA"/>
         </w:rPr>
-        <w:t xml:space="preserve">        </w:t>
-      </w:r>
-      <w:proofErr w:type="spellStart"/>
-      <w:r>
-        <w:rPr>
-          <w:rFonts w:ascii="Consolas" w:eastAsia="Times New Roman" w:hAnsi="Consolas" w:cs="Times New Roman"/>
-          <w:color w:val="90A4AE"/>
-          <w:kern w:val="0"/>
-          <w:sz w:val="21"/>
-          <w:szCs w:val="21"/>
-          <w:lang w:eastAsia="ru-RU" w:bidi="ar-SA"/>
-        </w:rPr>
-        <w:t>secondPair</w:t>
-      </w:r>
-      <w:proofErr w:type="spellEnd"/>
-      <w:r>
-        <w:rPr>
-          <w:rFonts w:ascii="Consolas" w:eastAsia="Times New Roman" w:hAnsi="Consolas" w:cs="Times New Roman"/>
-          <w:color w:val="90A4AE"/>
-          <w:kern w:val="0"/>
-          <w:sz w:val="21"/>
-          <w:szCs w:val="21"/>
-          <w:lang w:eastAsia="ru-RU" w:bidi="ar-SA"/>
-        </w:rPr>
-        <w:t xml:space="preserve"> </w:t>
+        <w:t xml:space="preserve">        secondPair </w:t>
       </w:r>
       <w:r>
         <w:rPr>
@@ -5710,8 +5308,6 @@
         </w:rPr>
         <w:t>-</w:t>
       </w:r>
-      <w:proofErr w:type="spellStart"/>
-      <w:proofErr w:type="gramStart"/>
       <w:r>
         <w:rPr>
           <w:rFonts w:ascii="Consolas" w:eastAsia="Times New Roman" w:hAnsi="Consolas" w:cs="Times New Roman"/>
@@ -5745,8 +5341,6 @@
         </w:rPr>
         <w:t>sqrt</w:t>
       </w:r>
-      <w:proofErr w:type="spellEnd"/>
-      <w:proofErr w:type="gramEnd"/>
       <w:r>
         <w:rPr>
           <w:rFonts w:ascii="Consolas" w:eastAsia="Times New Roman" w:hAnsi="Consolas" w:cs="Times New Roman"/>
@@ -5789,9 +5383,19 @@
           <w:szCs w:val="21"/>
           <w:lang w:eastAsia="ru-RU" w:bidi="ar-SA"/>
         </w:rPr>
-        <w:t xml:space="preserve"> </w:t>
-      </w:r>
-      <w:proofErr w:type="spellStart"/>
+        <w:t xml:space="preserve"> math</w:t>
+      </w:r>
+      <w:r>
+        <w:rPr>
+          <w:rFonts w:ascii="Consolas" w:eastAsia="Times New Roman" w:hAnsi="Consolas" w:cs="Times New Roman"/>
+          <w:color w:val="39ADB5"/>
+          <w:kern w:val="0"/>
+          <w:sz w:val="21"/>
+          <w:szCs w:val="21"/>
+          <w:lang w:eastAsia="ru-RU" w:bidi="ar-SA"/>
+        </w:rPr>
+        <w:t>.</w:t>
+      </w:r>
       <w:r>
         <w:rPr>
           <w:rFonts w:ascii="Consolas" w:eastAsia="Times New Roman" w:hAnsi="Consolas" w:cs="Times New Roman"/>
@@ -5801,31 +5405,8 @@
           <w:szCs w:val="21"/>
           <w:lang w:eastAsia="ru-RU" w:bidi="ar-SA"/>
         </w:rPr>
-        <w:t>math</w:t>
-      </w:r>
-      <w:r>
-        <w:rPr>
-          <w:rFonts w:ascii="Consolas" w:eastAsia="Times New Roman" w:hAnsi="Consolas" w:cs="Times New Roman"/>
-          <w:color w:val="39ADB5"/>
-          <w:kern w:val="0"/>
-          <w:sz w:val="21"/>
-          <w:szCs w:val="21"/>
-          <w:lang w:eastAsia="ru-RU" w:bidi="ar-SA"/>
-        </w:rPr>
-        <w:t>.</w:t>
-      </w:r>
-      <w:r>
-        <w:rPr>
-          <w:rFonts w:ascii="Consolas" w:eastAsia="Times New Roman" w:hAnsi="Consolas" w:cs="Times New Roman"/>
-          <w:color w:val="6182B8"/>
-          <w:kern w:val="0"/>
-          <w:sz w:val="21"/>
-          <w:szCs w:val="21"/>
-          <w:lang w:eastAsia="ru-RU" w:bidi="ar-SA"/>
-        </w:rPr>
         <w:t>sqrt</w:t>
       </w:r>
-      <w:proofErr w:type="spellEnd"/>
       <w:r>
         <w:rPr>
           <w:rFonts w:ascii="Consolas" w:eastAsia="Times New Roman" w:hAnsi="Consolas" w:cs="Times New Roman"/>
@@ -5960,20 +5541,7 @@
           <w:szCs w:val="21"/>
           <w:lang w:eastAsia="ru-RU" w:bidi="ar-SA"/>
         </w:rPr>
-        <w:t xml:space="preserve"> </w:t>
-      </w:r>
-      <w:proofErr w:type="spellStart"/>
-      <w:proofErr w:type="gramStart"/>
-      <w:r>
-        <w:rPr>
-          <w:rFonts w:ascii="Consolas" w:eastAsia="Times New Roman" w:hAnsi="Consolas" w:cs="Times New Roman"/>
-          <w:color w:val="90A4AE"/>
-          <w:kern w:val="0"/>
-          <w:sz w:val="21"/>
-          <w:szCs w:val="21"/>
-          <w:lang w:eastAsia="ru-RU" w:bidi="ar-SA"/>
-        </w:rPr>
-        <w:t>math</w:t>
+        <w:t xml:space="preserve"> math</w:t>
       </w:r>
       <w:r>
         <w:rPr>
@@ -5997,8 +5565,6 @@
         </w:rPr>
         <w:t>sqrt</w:t>
       </w:r>
-      <w:proofErr w:type="spellEnd"/>
-      <w:proofErr w:type="gramEnd"/>
       <w:r>
         <w:rPr>
           <w:rFonts w:ascii="Consolas" w:eastAsia="Times New Roman" w:hAnsi="Consolas" w:cs="Times New Roman"/>
@@ -6041,9 +5607,19 @@
           <w:szCs w:val="21"/>
           <w:lang w:eastAsia="ru-RU" w:bidi="ar-SA"/>
         </w:rPr>
-        <w:t xml:space="preserve"> </w:t>
-      </w:r>
-      <w:proofErr w:type="spellStart"/>
+        <w:t xml:space="preserve"> math</w:t>
+      </w:r>
+      <w:r>
+        <w:rPr>
+          <w:rFonts w:ascii="Consolas" w:eastAsia="Times New Roman" w:hAnsi="Consolas" w:cs="Times New Roman"/>
+          <w:color w:val="39ADB5"/>
+          <w:kern w:val="0"/>
+          <w:sz w:val="21"/>
+          <w:szCs w:val="21"/>
+          <w:lang w:eastAsia="ru-RU" w:bidi="ar-SA"/>
+        </w:rPr>
+        <w:t>.</w:t>
+      </w:r>
       <w:r>
         <w:rPr>
           <w:rFonts w:ascii="Consolas" w:eastAsia="Times New Roman" w:hAnsi="Consolas" w:cs="Times New Roman"/>
@@ -6053,31 +5629,8 @@
           <w:szCs w:val="21"/>
           <w:lang w:eastAsia="ru-RU" w:bidi="ar-SA"/>
         </w:rPr>
-        <w:t>math</w:t>
-      </w:r>
-      <w:r>
-        <w:rPr>
-          <w:rFonts w:ascii="Consolas" w:eastAsia="Times New Roman" w:hAnsi="Consolas" w:cs="Times New Roman"/>
-          <w:color w:val="39ADB5"/>
-          <w:kern w:val="0"/>
-          <w:sz w:val="21"/>
-          <w:szCs w:val="21"/>
-          <w:lang w:eastAsia="ru-RU" w:bidi="ar-SA"/>
-        </w:rPr>
-        <w:t>.</w:t>
-      </w:r>
-      <w:r>
-        <w:rPr>
-          <w:rFonts w:ascii="Consolas" w:eastAsia="Times New Roman" w:hAnsi="Consolas" w:cs="Times New Roman"/>
-          <w:color w:val="6182B8"/>
-          <w:kern w:val="0"/>
-          <w:sz w:val="21"/>
-          <w:szCs w:val="21"/>
-          <w:lang w:eastAsia="ru-RU" w:bidi="ar-SA"/>
-        </w:rPr>
         <w:t>sqrt</w:t>
       </w:r>
-      <w:proofErr w:type="spellEnd"/>
       <w:r>
         <w:rPr>
           <w:rFonts w:ascii="Consolas" w:eastAsia="Times New Roman" w:hAnsi="Consolas" w:cs="Times New Roman"/>
@@ -6241,31 +5794,7 @@
           <w:szCs w:val="21"/>
           <w:lang w:eastAsia="ru-RU" w:bidi="ar-SA"/>
         </w:rPr>
-        <w:t xml:space="preserve">            </w:t>
-      </w:r>
-      <w:proofErr w:type="spellStart"/>
-      <w:r>
-        <w:rPr>
-          <w:rFonts w:ascii="Consolas" w:eastAsia="Times New Roman" w:hAnsi="Consolas" w:cs="Times New Roman"/>
-          <w:color w:val="90A4AE"/>
-          <w:kern w:val="0"/>
-          <w:sz w:val="21"/>
-          <w:szCs w:val="21"/>
-          <w:lang w:eastAsia="ru-RU" w:bidi="ar-SA"/>
-        </w:rPr>
-        <w:t>firstPair</w:t>
-      </w:r>
-      <w:proofErr w:type="spellEnd"/>
-      <w:r>
-        <w:rPr>
-          <w:rFonts w:ascii="Consolas" w:eastAsia="Times New Roman" w:hAnsi="Consolas" w:cs="Times New Roman"/>
-          <w:color w:val="90A4AE"/>
-          <w:kern w:val="0"/>
-          <w:sz w:val="21"/>
-          <w:szCs w:val="21"/>
-          <w:lang w:eastAsia="ru-RU" w:bidi="ar-SA"/>
-        </w:rPr>
-        <w:t xml:space="preserve"> </w:t>
+        <w:t xml:space="preserve">            firstPair </w:t>
       </w:r>
       <w:r>
         <w:rPr>
@@ -6409,8 +5938,6 @@
         </w:rPr>
         <w:t>-</w:t>
       </w:r>
-      <w:proofErr w:type="spellStart"/>
-      <w:proofErr w:type="gramStart"/>
       <w:r>
         <w:rPr>
           <w:rFonts w:ascii="Consolas" w:eastAsia="Times New Roman" w:hAnsi="Consolas" w:cs="Times New Roman"/>
@@ -6444,8 +5971,6 @@
         </w:rPr>
         <w:t>sqrt</w:t>
       </w:r>
-      <w:proofErr w:type="spellEnd"/>
-      <w:proofErr w:type="gramEnd"/>
       <w:r>
         <w:rPr>
           <w:rFonts w:ascii="Consolas" w:eastAsia="Times New Roman" w:hAnsi="Consolas" w:cs="Times New Roman"/>
@@ -6488,9 +6013,19 @@
           <w:szCs w:val="21"/>
           <w:lang w:eastAsia="ru-RU" w:bidi="ar-SA"/>
         </w:rPr>
-        <w:t xml:space="preserve"> </w:t>
-      </w:r>
-      <w:proofErr w:type="spellStart"/>
+        <w:t xml:space="preserve"> math</w:t>
+      </w:r>
+      <w:r>
+        <w:rPr>
+          <w:rFonts w:ascii="Consolas" w:eastAsia="Times New Roman" w:hAnsi="Consolas" w:cs="Times New Roman"/>
+          <w:color w:val="39ADB5"/>
+          <w:kern w:val="0"/>
+          <w:sz w:val="21"/>
+          <w:szCs w:val="21"/>
+          <w:lang w:eastAsia="ru-RU" w:bidi="ar-SA"/>
+        </w:rPr>
+        <w:t>.</w:t>
+      </w:r>
       <w:r>
         <w:rPr>
           <w:rFonts w:ascii="Consolas" w:eastAsia="Times New Roman" w:hAnsi="Consolas" w:cs="Times New Roman"/>
@@ -6500,31 +6035,8 @@
           <w:szCs w:val="21"/>
           <w:lang w:eastAsia="ru-RU" w:bidi="ar-SA"/>
         </w:rPr>
-        <w:t>math</w:t>
-      </w:r>
-      <w:r>
-        <w:rPr>
-          <w:rFonts w:ascii="Consolas" w:eastAsia="Times New Roman" w:hAnsi="Consolas" w:cs="Times New Roman"/>
-          <w:color w:val="39ADB5"/>
-          <w:kern w:val="0"/>
-          <w:sz w:val="21"/>
-          <w:szCs w:val="21"/>
-          <w:lang w:eastAsia="ru-RU" w:bidi="ar-SA"/>
-        </w:rPr>
-        <w:t>.</w:t>
-      </w:r>
-      <w:r>
-        <w:rPr>
-          <w:rFonts w:ascii="Consolas" w:eastAsia="Times New Roman" w:hAnsi="Consolas" w:cs="Times New Roman"/>
-          <w:color w:val="6182B8"/>
-          <w:kern w:val="0"/>
-          <w:sz w:val="21"/>
-          <w:szCs w:val="21"/>
-          <w:lang w:eastAsia="ru-RU" w:bidi="ar-SA"/>
-        </w:rPr>
         <w:t>sqrt</w:t>
       </w:r>
-      <w:proofErr w:type="spellEnd"/>
       <w:r>
         <w:rPr>
           <w:rFonts w:ascii="Consolas" w:eastAsia="Times New Roman" w:hAnsi="Consolas" w:cs="Times New Roman"/>
@@ -6659,20 +6171,7 @@
           <w:szCs w:val="21"/>
           <w:lang w:eastAsia="ru-RU" w:bidi="ar-SA"/>
         </w:rPr>
-        <w:t xml:space="preserve"> </w:t>
-      </w:r>
-      <w:proofErr w:type="spellStart"/>
-      <w:proofErr w:type="gramStart"/>
-      <w:r>
-        <w:rPr>
-          <w:rFonts w:ascii="Consolas" w:eastAsia="Times New Roman" w:hAnsi="Consolas" w:cs="Times New Roman"/>
-          <w:color w:val="90A4AE"/>
-          <w:kern w:val="0"/>
-          <w:sz w:val="21"/>
-          <w:szCs w:val="21"/>
-          <w:lang w:eastAsia="ru-RU" w:bidi="ar-SA"/>
-        </w:rPr>
-        <w:t>math</w:t>
+        <w:t xml:space="preserve"> math</w:t>
       </w:r>
       <w:r>
         <w:rPr>
@@ -6696,8 +6195,6 @@
         </w:rPr>
         <w:t>sqrt</w:t>
       </w:r>
-      <w:proofErr w:type="spellEnd"/>
-      <w:proofErr w:type="gramEnd"/>
       <w:r>
         <w:rPr>
           <w:rFonts w:ascii="Consolas" w:eastAsia="Times New Roman" w:hAnsi="Consolas" w:cs="Times New Roman"/>
@@ -6740,9 +6237,19 @@
           <w:szCs w:val="21"/>
           <w:lang w:eastAsia="ru-RU" w:bidi="ar-SA"/>
         </w:rPr>
-        <w:t xml:space="preserve"> </w:t>
-      </w:r>
-      <w:proofErr w:type="spellStart"/>
+        <w:t xml:space="preserve"> math</w:t>
+      </w:r>
+      <w:r>
+        <w:rPr>
+          <w:rFonts w:ascii="Consolas" w:eastAsia="Times New Roman" w:hAnsi="Consolas" w:cs="Times New Roman"/>
+          <w:color w:val="39ADB5"/>
+          <w:kern w:val="0"/>
+          <w:sz w:val="21"/>
+          <w:szCs w:val="21"/>
+          <w:lang w:eastAsia="ru-RU" w:bidi="ar-SA"/>
+        </w:rPr>
+        <w:t>.</w:t>
+      </w:r>
       <w:r>
         <w:rPr>
           <w:rFonts w:ascii="Consolas" w:eastAsia="Times New Roman" w:hAnsi="Consolas" w:cs="Times New Roman"/>
@@ -6752,31 +6259,8 @@
           <w:szCs w:val="21"/>
           <w:lang w:eastAsia="ru-RU" w:bidi="ar-SA"/>
         </w:rPr>
-        <w:t>math</w:t>
-      </w:r>
-      <w:r>
-        <w:rPr>
-          <w:rFonts w:ascii="Consolas" w:eastAsia="Times New Roman" w:hAnsi="Consolas" w:cs="Times New Roman"/>
-          <w:color w:val="39ADB5"/>
-          <w:kern w:val="0"/>
-          <w:sz w:val="21"/>
-          <w:szCs w:val="21"/>
-          <w:lang w:eastAsia="ru-RU" w:bidi="ar-SA"/>
-        </w:rPr>
-        <w:t>.</w:t>
-      </w:r>
-      <w:r>
-        <w:rPr>
-          <w:rFonts w:ascii="Consolas" w:eastAsia="Times New Roman" w:hAnsi="Consolas" w:cs="Times New Roman"/>
-          <w:color w:val="6182B8"/>
-          <w:kern w:val="0"/>
-          <w:sz w:val="21"/>
-          <w:szCs w:val="21"/>
-          <w:lang w:eastAsia="ru-RU" w:bidi="ar-SA"/>
-        </w:rPr>
         <w:t>sqrt</w:t>
       </w:r>
-      <w:proofErr w:type="spellEnd"/>
       <w:r>
         <w:rPr>
           <w:rFonts w:ascii="Consolas" w:eastAsia="Times New Roman" w:hAnsi="Consolas" w:cs="Times New Roman"/>
@@ -6877,7 +6361,7 @@
           <w:kern w:val="0"/>
           <w:sz w:val="21"/>
           <w:szCs w:val="21"/>
-          <w:lang w:val="ru-RU" w:eastAsia="ru-RU" w:bidi="ar-SA"/>
+          <w:lang w:eastAsia="ru-RU" w:bidi="ar-SA"/>
         </w:rPr>
       </w:pPr>
       <w:r>
@@ -6891,7 +6375,6 @@
         </w:rPr>
         <w:t xml:space="preserve">        </w:t>
       </w:r>
-      <w:proofErr w:type="spellStart"/>
       <w:r>
         <w:rPr>
           <w:rFonts w:ascii="Consolas" w:eastAsia="Times New Roman" w:hAnsi="Consolas" w:cs="Times New Roman"/>
@@ -6901,19 +6384,18 @@
           <w:kern w:val="0"/>
           <w:sz w:val="21"/>
           <w:szCs w:val="21"/>
-          <w:lang w:val="ru-RU" w:eastAsia="ru-RU" w:bidi="ar-SA"/>
+          <w:lang w:eastAsia="ru-RU" w:bidi="ar-SA"/>
         </w:rPr>
         <w:t>except</w:t>
       </w:r>
-      <w:proofErr w:type="spellEnd"/>
-      <w:r>
-        <w:rPr>
-          <w:rFonts w:ascii="Consolas" w:eastAsia="Times New Roman" w:hAnsi="Consolas" w:cs="Times New Roman"/>
-          <w:color w:val="39ADB5"/>
-          <w:kern w:val="0"/>
-          <w:sz w:val="21"/>
-          <w:szCs w:val="21"/>
-          <w:lang w:val="ru-RU" w:eastAsia="ru-RU" w:bidi="ar-SA"/>
+      <w:r>
+        <w:rPr>
+          <w:rFonts w:ascii="Consolas" w:eastAsia="Times New Roman" w:hAnsi="Consolas" w:cs="Times New Roman"/>
+          <w:color w:val="39ADB5"/>
+          <w:kern w:val="0"/>
+          <w:sz w:val="21"/>
+          <w:szCs w:val="21"/>
+          <w:lang w:eastAsia="ru-RU" w:bidi="ar-SA"/>
         </w:rPr>
         <w:t>:</w:t>
       </w:r>
@@ -6939,33 +6421,20 @@
           <w:kern w:val="0"/>
           <w:sz w:val="21"/>
           <w:szCs w:val="21"/>
-          <w:lang w:val="ru-RU" w:eastAsia="ru-RU" w:bidi="ar-SA"/>
+          <w:lang w:eastAsia="ru-RU" w:bidi="ar-SA"/>
         </w:rPr>
         <w:t xml:space="preserve">            </w:t>
       </w:r>
-      <w:proofErr w:type="spellStart"/>
-      <w:r>
-        <w:rPr>
-          <w:rFonts w:ascii="Consolas" w:eastAsia="Times New Roman" w:hAnsi="Consolas" w:cs="Times New Roman"/>
-          <w:color w:val="90A4AE"/>
-          <w:kern w:val="0"/>
-          <w:sz w:val="21"/>
-          <w:szCs w:val="21"/>
-          <w:lang w:eastAsia="ru-RU" w:bidi="ar-SA"/>
-        </w:rPr>
-        <w:t>secondPair</w:t>
-      </w:r>
-      <w:proofErr w:type="spellEnd"/>
-      <w:r>
-        <w:rPr>
-          <w:rFonts w:ascii="Consolas" w:eastAsia="Times New Roman" w:hAnsi="Consolas" w:cs="Times New Roman"/>
-          <w:color w:val="90A4AE"/>
-          <w:kern w:val="0"/>
-          <w:sz w:val="21"/>
-          <w:szCs w:val="21"/>
-          <w:lang w:eastAsia="ru-RU" w:bidi="ar-SA"/>
-        </w:rPr>
-        <w:t xml:space="preserve"> </w:t>
+      <w:r>
+        <w:rPr>
+          <w:rFonts w:ascii="Consolas" w:eastAsia="Times New Roman" w:hAnsi="Consolas" w:cs="Times New Roman"/>
+          <w:color w:val="90A4AE"/>
+          <w:kern w:val="0"/>
+          <w:sz w:val="21"/>
+          <w:szCs w:val="21"/>
+          <w:lang w:eastAsia="ru-RU" w:bidi="ar-SA"/>
+        </w:rPr>
+        <w:t xml:space="preserve">secondPair </w:t>
       </w:r>
       <w:r>
         <w:rPr>
@@ -7074,21 +6543,8 @@
           <w:szCs w:val="21"/>
           <w:lang w:eastAsia="ru-RU" w:bidi="ar-SA"/>
         </w:rPr>
-        <w:t xml:space="preserve"> </w:t>
-      </w:r>
-      <w:proofErr w:type="spellStart"/>
-      <w:r>
-        <w:rPr>
-          <w:rFonts w:ascii="Consolas" w:eastAsia="Times New Roman" w:hAnsi="Consolas" w:cs="Times New Roman"/>
-          <w:color w:val="90A4AE"/>
-          <w:kern w:val="0"/>
-          <w:sz w:val="21"/>
-          <w:szCs w:val="21"/>
-          <w:lang w:eastAsia="ru-RU" w:bidi="ar-SA"/>
-        </w:rPr>
-        <w:t>firstPair</w:t>
-      </w:r>
-      <w:proofErr w:type="spellEnd"/>
+        <w:t xml:space="preserve"> firstPair</w:t>
+      </w:r>
       <w:r>
         <w:rPr>
           <w:rFonts w:ascii="Consolas" w:eastAsia="Times New Roman" w:hAnsi="Consolas" w:cs="Times New Roman"/>
@@ -7124,20 +6580,7 @@
           <w:szCs w:val="21"/>
           <w:lang w:eastAsia="ru-RU" w:bidi="ar-SA"/>
         </w:rPr>
-        <w:t xml:space="preserve">            </w:t>
-      </w:r>
-      <w:proofErr w:type="spellStart"/>
-      <w:proofErr w:type="gramStart"/>
-      <w:r>
-        <w:rPr>
-          <w:rFonts w:ascii="Consolas" w:eastAsia="Times New Roman" w:hAnsi="Consolas" w:cs="Times New Roman"/>
-          <w:color w:val="90A4AE"/>
-          <w:kern w:val="0"/>
-          <w:sz w:val="21"/>
-          <w:szCs w:val="21"/>
-          <w:lang w:eastAsia="ru-RU" w:bidi="ar-SA"/>
-        </w:rPr>
-        <w:t>result</w:t>
+        <w:t>            result</w:t>
       </w:r>
       <w:r>
         <w:rPr>
@@ -7161,8 +6604,6 @@
         </w:rPr>
         <w:t>append</w:t>
       </w:r>
-      <w:proofErr w:type="spellEnd"/>
-      <w:proofErr w:type="gramEnd"/>
       <w:r>
         <w:rPr>
           <w:rFonts w:ascii="Consolas" w:eastAsia="Times New Roman" w:hAnsi="Consolas" w:cs="Times New Roman"/>
@@ -7220,20 +6661,7 @@
           <w:szCs w:val="21"/>
           <w:lang w:eastAsia="ru-RU" w:bidi="ar-SA"/>
         </w:rPr>
-        <w:t xml:space="preserve">            </w:t>
-      </w:r>
-      <w:proofErr w:type="spellStart"/>
-      <w:proofErr w:type="gramStart"/>
-      <w:r>
-        <w:rPr>
-          <w:rFonts w:ascii="Consolas" w:eastAsia="Times New Roman" w:hAnsi="Consolas" w:cs="Times New Roman"/>
-          <w:color w:val="90A4AE"/>
-          <w:kern w:val="0"/>
-          <w:sz w:val="21"/>
-          <w:szCs w:val="21"/>
-          <w:lang w:eastAsia="ru-RU" w:bidi="ar-SA"/>
-        </w:rPr>
-        <w:t>result</w:t>
+        <w:t>            result</w:t>
       </w:r>
       <w:r>
         <w:rPr>
@@ -7257,8 +6685,6 @@
         </w:rPr>
         <w:t>append</w:t>
       </w:r>
-      <w:proofErr w:type="spellEnd"/>
-      <w:proofErr w:type="gramEnd"/>
       <w:r>
         <w:rPr>
           <w:rFonts w:ascii="Consolas" w:eastAsia="Times New Roman" w:hAnsi="Consolas" w:cs="Times New Roman"/>
@@ -7340,21 +6766,8 @@
           <w:szCs w:val="21"/>
           <w:lang w:eastAsia="ru-RU" w:bidi="ar-SA"/>
         </w:rPr>
-        <w:t xml:space="preserve"> </w:t>
-      </w:r>
-      <w:proofErr w:type="spellStart"/>
-      <w:r>
-        <w:rPr>
-          <w:rFonts w:ascii="Consolas" w:eastAsia="Times New Roman" w:hAnsi="Consolas" w:cs="Times New Roman"/>
-          <w:color w:val="90A4AE"/>
-          <w:kern w:val="0"/>
-          <w:sz w:val="21"/>
-          <w:szCs w:val="21"/>
-          <w:lang w:eastAsia="ru-RU" w:bidi="ar-SA"/>
-        </w:rPr>
-        <w:t>secondPair</w:t>
-      </w:r>
-      <w:proofErr w:type="spellEnd"/>
+        <w:t xml:space="preserve"> secondPair</w:t>
+      </w:r>
       <w:r>
         <w:rPr>
           <w:rFonts w:ascii="Consolas" w:eastAsia="Times New Roman" w:hAnsi="Consolas" w:cs="Times New Roman"/>
@@ -7390,20 +6803,7 @@
           <w:szCs w:val="21"/>
           <w:lang w:eastAsia="ru-RU" w:bidi="ar-SA"/>
         </w:rPr>
-        <w:t xml:space="preserve">            </w:t>
-      </w:r>
-      <w:proofErr w:type="spellStart"/>
-      <w:proofErr w:type="gramStart"/>
-      <w:r>
-        <w:rPr>
-          <w:rFonts w:ascii="Consolas" w:eastAsia="Times New Roman" w:hAnsi="Consolas" w:cs="Times New Roman"/>
-          <w:color w:val="90A4AE"/>
-          <w:kern w:val="0"/>
-          <w:sz w:val="21"/>
-          <w:szCs w:val="21"/>
-          <w:lang w:eastAsia="ru-RU" w:bidi="ar-SA"/>
-        </w:rPr>
-        <w:t>result</w:t>
+        <w:t>            result</w:t>
       </w:r>
       <w:r>
         <w:rPr>
@@ -7427,8 +6827,6 @@
         </w:rPr>
         <w:t>append</w:t>
       </w:r>
-      <w:proofErr w:type="spellEnd"/>
-      <w:proofErr w:type="gramEnd"/>
       <w:r>
         <w:rPr>
           <w:rFonts w:ascii="Consolas" w:eastAsia="Times New Roman" w:hAnsi="Consolas" w:cs="Times New Roman"/>
@@ -7486,20 +6884,7 @@
           <w:szCs w:val="21"/>
           <w:lang w:eastAsia="ru-RU" w:bidi="ar-SA"/>
         </w:rPr>
-        <w:t xml:space="preserve">            </w:t>
-      </w:r>
-      <w:proofErr w:type="spellStart"/>
-      <w:proofErr w:type="gramStart"/>
-      <w:r>
-        <w:rPr>
-          <w:rFonts w:ascii="Consolas" w:eastAsia="Times New Roman" w:hAnsi="Consolas" w:cs="Times New Roman"/>
-          <w:color w:val="90A4AE"/>
-          <w:kern w:val="0"/>
-          <w:sz w:val="21"/>
-          <w:szCs w:val="21"/>
-          <w:lang w:eastAsia="ru-RU" w:bidi="ar-SA"/>
-        </w:rPr>
-        <w:t>result</w:t>
+        <w:t>            result</w:t>
       </w:r>
       <w:r>
         <w:rPr>
@@ -7523,8 +6908,6 @@
         </w:rPr>
         <w:t>append</w:t>
       </w:r>
-      <w:proofErr w:type="spellEnd"/>
-      <w:proofErr w:type="gramEnd"/>
       <w:r>
         <w:rPr>
           <w:rFonts w:ascii="Consolas" w:eastAsia="Times New Roman" w:hAnsi="Consolas" w:cs="Times New Roman"/>
@@ -7726,7 +7109,6 @@
         </w:rPr>
         <w:t xml:space="preserve"> </w:t>
       </w:r>
-      <w:proofErr w:type="gramStart"/>
       <w:r>
         <w:rPr>
           <w:rFonts w:ascii="Consolas" w:eastAsia="Times New Roman" w:hAnsi="Consolas" w:cs="Times New Roman"/>
@@ -7747,19 +7129,7 @@
           <w:szCs w:val="21"/>
           <w:lang w:eastAsia="ru-RU" w:bidi="ar-SA"/>
         </w:rPr>
-        <w:t>(</w:t>
-      </w:r>
-      <w:proofErr w:type="gramEnd"/>
-      <w:r>
-        <w:rPr>
-          <w:rFonts w:ascii="Consolas" w:eastAsia="Times New Roman" w:hAnsi="Consolas" w:cs="Times New Roman"/>
-          <w:color w:val="39ADB5"/>
-          <w:kern w:val="0"/>
-          <w:sz w:val="21"/>
-          <w:szCs w:val="21"/>
-          <w:lang w:eastAsia="ru-RU" w:bidi="ar-SA"/>
-        </w:rPr>
-        <w:t>):</w:t>
+        <w:t>():</w:t>
       </w:r>
     </w:p>
     <w:p>
@@ -7809,8 +7179,6 @@
         </w:rPr>
         <w:t xml:space="preserve"> </w:t>
       </w:r>
-      <w:proofErr w:type="spellStart"/>
-      <w:proofErr w:type="gramStart"/>
       <w:r>
         <w:rPr>
           <w:rFonts w:ascii="Consolas" w:eastAsia="Times New Roman" w:hAnsi="Consolas" w:cs="Times New Roman"/>
@@ -7822,29 +7190,16 @@
         </w:rPr>
         <w:t>getNumbersFromArguments</w:t>
       </w:r>
-      <w:proofErr w:type="spellEnd"/>
-      <w:r>
-        <w:rPr>
-          <w:rFonts w:ascii="Consolas" w:eastAsia="Times New Roman" w:hAnsi="Consolas" w:cs="Times New Roman"/>
-          <w:color w:val="39ADB5"/>
-          <w:kern w:val="0"/>
-          <w:sz w:val="21"/>
-          <w:szCs w:val="21"/>
-          <w:lang w:eastAsia="ru-RU" w:bidi="ar-SA"/>
-        </w:rPr>
-        <w:t>(</w:t>
-      </w:r>
-      <w:proofErr w:type="gramEnd"/>
-      <w:r>
-        <w:rPr>
-          <w:rFonts w:ascii="Consolas" w:eastAsia="Times New Roman" w:hAnsi="Consolas" w:cs="Times New Roman"/>
-          <w:color w:val="39ADB5"/>
-          <w:kern w:val="0"/>
-          <w:sz w:val="21"/>
-          <w:szCs w:val="21"/>
-          <w:lang w:eastAsia="ru-RU" w:bidi="ar-SA"/>
-        </w:rPr>
-        <w:t>)</w:t>
+      <w:r>
+        <w:rPr>
+          <w:rFonts w:ascii="Consolas" w:eastAsia="Times New Roman" w:hAnsi="Consolas" w:cs="Times New Roman"/>
+          <w:color w:val="39ADB5"/>
+          <w:kern w:val="0"/>
+          <w:sz w:val="21"/>
+          <w:szCs w:val="21"/>
+          <w:lang w:eastAsia="ru-RU" w:bidi="ar-SA"/>
+        </w:rPr>
+        <w:t>()</w:t>
       </w:r>
     </w:p>
     <w:p>
@@ -7896,7 +7251,6 @@
         </w:rPr>
         <w:t xml:space="preserve"> </w:t>
       </w:r>
-      <w:proofErr w:type="spellStart"/>
       <w:r>
         <w:rPr>
           <w:rFonts w:ascii="Consolas" w:eastAsia="Times New Roman" w:hAnsi="Consolas" w:cs="Times New Roman"/>
@@ -7908,7 +7262,6 @@
         </w:rPr>
         <w:t>len</w:t>
       </w:r>
-      <w:proofErr w:type="spellEnd"/>
       <w:r>
         <w:rPr>
           <w:rFonts w:ascii="Consolas" w:eastAsia="Times New Roman" w:hAnsi="Consolas" w:cs="Times New Roman"/>
@@ -8023,7 +7376,6 @@
         </w:rPr>
         <w:t xml:space="preserve">        </w:t>
       </w:r>
-      <w:proofErr w:type="gramStart"/>
       <w:r>
         <w:rPr>
           <w:rFonts w:ascii="Consolas" w:eastAsia="Times New Roman" w:hAnsi="Consolas" w:cs="Times New Roman"/>
@@ -8044,19 +7396,7 @@
           <w:szCs w:val="21"/>
           <w:lang w:eastAsia="ru-RU" w:bidi="ar-SA"/>
         </w:rPr>
-        <w:t>(</w:t>
-      </w:r>
-      <w:proofErr w:type="gramEnd"/>
-      <w:r>
-        <w:rPr>
-          <w:rFonts w:ascii="Consolas" w:eastAsia="Times New Roman" w:hAnsi="Consolas" w:cs="Times New Roman"/>
-          <w:color w:val="39ADB5"/>
-          <w:kern w:val="0"/>
-          <w:sz w:val="21"/>
-          <w:szCs w:val="21"/>
-          <w:lang w:eastAsia="ru-RU" w:bidi="ar-SA"/>
-        </w:rPr>
-        <w:t>'</w:t>
+        <w:t>('</w:t>
       </w:r>
       <w:r>
         <w:rPr>
@@ -8106,7 +7446,6 @@
         </w:rPr>
         <w:t xml:space="preserve">        </w:t>
       </w:r>
-      <w:proofErr w:type="gramStart"/>
       <w:r>
         <w:rPr>
           <w:rFonts w:ascii="Consolas" w:eastAsia="Times New Roman" w:hAnsi="Consolas" w:cs="Times New Roman"/>
@@ -8127,19 +7466,7 @@
           <w:szCs w:val="21"/>
           <w:lang w:eastAsia="ru-RU" w:bidi="ar-SA"/>
         </w:rPr>
-        <w:t>(</w:t>
-      </w:r>
-      <w:proofErr w:type="gramEnd"/>
-      <w:r>
-        <w:rPr>
-          <w:rFonts w:ascii="Consolas" w:eastAsia="Times New Roman" w:hAnsi="Consolas" w:cs="Times New Roman"/>
-          <w:color w:val="39ADB5"/>
-          <w:kern w:val="0"/>
-          <w:sz w:val="21"/>
-          <w:szCs w:val="21"/>
-          <w:lang w:eastAsia="ru-RU" w:bidi="ar-SA"/>
-        </w:rPr>
-        <w:t>'</w:t>
+        <w:t>('</w:t>
       </w:r>
       <w:r>
         <w:rPr>
@@ -8211,8 +7538,6 @@
         </w:rPr>
         <w:t xml:space="preserve"> </w:t>
       </w:r>
-      <w:proofErr w:type="spellStart"/>
-      <w:proofErr w:type="gramStart"/>
       <w:r>
         <w:rPr>
           <w:rFonts w:ascii="Consolas" w:eastAsia="Times New Roman" w:hAnsi="Consolas" w:cs="Times New Roman"/>
@@ -8224,29 +7549,16 @@
         </w:rPr>
         <w:t>getNumbersFromConsole</w:t>
       </w:r>
-      <w:proofErr w:type="spellEnd"/>
-      <w:r>
-        <w:rPr>
-          <w:rFonts w:ascii="Consolas" w:eastAsia="Times New Roman" w:hAnsi="Consolas" w:cs="Times New Roman"/>
-          <w:color w:val="39ADB5"/>
-          <w:kern w:val="0"/>
-          <w:sz w:val="21"/>
-          <w:szCs w:val="21"/>
-          <w:lang w:eastAsia="ru-RU" w:bidi="ar-SA"/>
-        </w:rPr>
-        <w:t>(</w:t>
-      </w:r>
-      <w:proofErr w:type="gramEnd"/>
-      <w:r>
-        <w:rPr>
-          <w:rFonts w:ascii="Consolas" w:eastAsia="Times New Roman" w:hAnsi="Consolas" w:cs="Times New Roman"/>
-          <w:color w:val="39ADB5"/>
-          <w:kern w:val="0"/>
-          <w:sz w:val="21"/>
-          <w:szCs w:val="21"/>
-          <w:lang w:eastAsia="ru-RU" w:bidi="ar-SA"/>
-        </w:rPr>
-        <w:t>)</w:t>
+      <w:r>
+        <w:rPr>
+          <w:rFonts w:ascii="Consolas" w:eastAsia="Times New Roman" w:hAnsi="Consolas" w:cs="Times New Roman"/>
+          <w:color w:val="39ADB5"/>
+          <w:kern w:val="0"/>
+          <w:sz w:val="21"/>
+          <w:szCs w:val="21"/>
+          <w:lang w:eastAsia="ru-RU" w:bidi="ar-SA"/>
+        </w:rPr>
+        <w:t>()</w:t>
       </w:r>
     </w:p>
     <w:p>
@@ -8296,7 +7608,6 @@
         </w:rPr>
         <w:t xml:space="preserve"> </w:t>
       </w:r>
-      <w:proofErr w:type="spellStart"/>
       <w:r>
         <w:rPr>
           <w:rFonts w:ascii="Consolas" w:eastAsia="Times New Roman" w:hAnsi="Consolas" w:cs="Times New Roman"/>
@@ -8308,7 +7619,6 @@
         </w:rPr>
         <w:t>getEquationRoots</w:t>
       </w:r>
-      <w:proofErr w:type="spellEnd"/>
       <w:r>
         <w:rPr>
           <w:rFonts w:ascii="Consolas" w:eastAsia="Times New Roman" w:hAnsi="Consolas" w:cs="Times New Roman"/>
@@ -8320,7 +7630,6 @@
         </w:rPr>
         <w:t>(</w:t>
       </w:r>
-      <w:proofErr w:type="gramStart"/>
       <w:r>
         <w:rPr>
           <w:rFonts w:ascii="Consolas" w:eastAsia="Times New Roman" w:hAnsi="Consolas" w:cs="Times New Roman"/>
@@ -8343,7 +7652,6 @@
         </w:rPr>
         <w:t>[</w:t>
       </w:r>
-      <w:proofErr w:type="gramEnd"/>
       <w:r>
         <w:rPr>
           <w:rFonts w:ascii="Consolas" w:eastAsia="Times New Roman" w:hAnsi="Consolas" w:cs="Times New Roman"/>
@@ -8478,21 +7786,19 @@
           <w:szCs w:val="21"/>
           <w:lang w:eastAsia="ru-RU" w:bidi="ar-SA"/>
         </w:rPr>
-        <w:t xml:space="preserve">    </w:t>
-      </w:r>
-      <w:proofErr w:type="spellStart"/>
-      <w:r>
-        <w:rPr>
-          <w:rFonts w:ascii="Consolas" w:eastAsia="Times New Roman" w:hAnsi="Consolas" w:cs="Times New Roman"/>
-          <w:color w:val="90A4AE"/>
-          <w:kern w:val="0"/>
-          <w:sz w:val="21"/>
-          <w:szCs w:val="21"/>
-          <w:lang w:eastAsia="ru-RU" w:bidi="ar-SA"/>
-        </w:rPr>
-        <w:t>rootsAmount</w:t>
-      </w:r>
-      <w:proofErr w:type="spellEnd"/>
+        <w:t xml:space="preserve">    rootsAmount </w:t>
+      </w:r>
+      <w:r>
+        <w:rPr>
+          <w:rFonts w:ascii="Consolas" w:eastAsia="Times New Roman" w:hAnsi="Consolas" w:cs="Times New Roman"/>
+          <w:color w:val="39ADB5"/>
+          <w:kern w:val="0"/>
+          <w:sz w:val="21"/>
+          <w:szCs w:val="21"/>
+          <w:lang w:eastAsia="ru-RU" w:bidi="ar-SA"/>
+        </w:rPr>
+        <w:t>=</w:t>
+      </w:r>
       <w:r>
         <w:rPr>
           <w:rFonts w:ascii="Consolas" w:eastAsia="Times New Roman" w:hAnsi="Consolas" w:cs="Times New Roman"/>
@@ -8507,29 +7813,6 @@
       <w:r>
         <w:rPr>
           <w:rFonts w:ascii="Consolas" w:eastAsia="Times New Roman" w:hAnsi="Consolas" w:cs="Times New Roman"/>
-          <w:color w:val="39ADB5"/>
-          <w:kern w:val="0"/>
-          <w:sz w:val="21"/>
-          <w:szCs w:val="21"/>
-          <w:lang w:eastAsia="ru-RU" w:bidi="ar-SA"/>
-        </w:rPr>
-        <w:t>=</w:t>
-      </w:r>
-      <w:r>
-        <w:rPr>
-          <w:rFonts w:ascii="Consolas" w:eastAsia="Times New Roman" w:hAnsi="Consolas" w:cs="Times New Roman"/>
-          <w:color w:val="90A4AE"/>
-          <w:kern w:val="0"/>
-          <w:sz w:val="21"/>
-          <w:szCs w:val="21"/>
-          <w:lang w:eastAsia="ru-RU" w:bidi="ar-SA"/>
-        </w:rPr>
-        <w:t xml:space="preserve"> </w:t>
-      </w:r>
-      <w:proofErr w:type="spellStart"/>
-      <w:r>
-        <w:rPr>
-          <w:rFonts w:ascii="Consolas" w:eastAsia="Times New Roman" w:hAnsi="Consolas" w:cs="Times New Roman"/>
           <w:color w:val="6182B8"/>
           <w:kern w:val="0"/>
           <w:sz w:val="21"/>
@@ -8538,7 +7821,6 @@
         </w:rPr>
         <w:t>len</w:t>
       </w:r>
-      <w:proofErr w:type="spellEnd"/>
       <w:r>
         <w:rPr>
           <w:rFonts w:ascii="Consolas" w:eastAsia="Times New Roman" w:hAnsi="Consolas" w:cs="Times New Roman"/>
@@ -8620,31 +7902,7 @@
           <w:szCs w:val="21"/>
           <w:lang w:eastAsia="ru-RU" w:bidi="ar-SA"/>
         </w:rPr>
-        <w:t xml:space="preserve"> </w:t>
-      </w:r>
-      <w:proofErr w:type="spellStart"/>
-      <w:r>
-        <w:rPr>
-          <w:rFonts w:ascii="Consolas" w:eastAsia="Times New Roman" w:hAnsi="Consolas" w:cs="Times New Roman"/>
-          <w:color w:val="90A4AE"/>
-          <w:kern w:val="0"/>
-          <w:sz w:val="21"/>
-          <w:szCs w:val="21"/>
-          <w:lang w:eastAsia="ru-RU" w:bidi="ar-SA"/>
-        </w:rPr>
-        <w:t>rootsAmount</w:t>
-      </w:r>
-      <w:proofErr w:type="spellEnd"/>
-      <w:r>
-        <w:rPr>
-          <w:rFonts w:ascii="Consolas" w:eastAsia="Times New Roman" w:hAnsi="Consolas" w:cs="Times New Roman"/>
-          <w:color w:val="90A4AE"/>
-          <w:kern w:val="0"/>
-          <w:sz w:val="21"/>
-          <w:szCs w:val="21"/>
-          <w:lang w:eastAsia="ru-RU" w:bidi="ar-SA"/>
-        </w:rPr>
-        <w:t xml:space="preserve"> </w:t>
+        <w:t xml:space="preserve"> rootsAmount </w:t>
       </w:r>
       <w:r>
         <w:rPr>
@@ -8716,7 +7974,6 @@
         </w:rPr>
         <w:t xml:space="preserve">        </w:t>
       </w:r>
-      <w:proofErr w:type="gramStart"/>
       <w:r>
         <w:rPr>
           <w:rFonts w:ascii="Consolas" w:eastAsia="Times New Roman" w:hAnsi="Consolas" w:cs="Times New Roman"/>
@@ -8737,19 +7994,7 @@
           <w:szCs w:val="21"/>
           <w:lang w:eastAsia="ru-RU" w:bidi="ar-SA"/>
         </w:rPr>
-        <w:t>(</w:t>
-      </w:r>
-      <w:proofErr w:type="gramEnd"/>
-      <w:r>
-        <w:rPr>
-          <w:rFonts w:ascii="Consolas" w:eastAsia="Times New Roman" w:hAnsi="Consolas" w:cs="Times New Roman"/>
-          <w:color w:val="39ADB5"/>
-          <w:kern w:val="0"/>
-          <w:sz w:val="21"/>
-          <w:szCs w:val="21"/>
-          <w:lang w:eastAsia="ru-RU" w:bidi="ar-SA"/>
-        </w:rPr>
-        <w:t>'</w:t>
+        <w:t>('</w:t>
       </w:r>
       <w:r>
         <w:rPr>
@@ -8799,7 +8044,6 @@
         </w:rPr>
         <w:t xml:space="preserve">    </w:t>
       </w:r>
-      <w:proofErr w:type="spellStart"/>
       <w:r>
         <w:rPr>
           <w:rFonts w:ascii="Consolas" w:eastAsia="Times New Roman" w:hAnsi="Consolas" w:cs="Times New Roman"/>
@@ -8813,41 +8057,16 @@
         </w:rPr>
         <w:t>elif</w:t>
       </w:r>
-      <w:proofErr w:type="spellEnd"/>
-      <w:r>
-        <w:rPr>
-          <w:rFonts w:ascii="Consolas" w:eastAsia="Times New Roman" w:hAnsi="Consolas" w:cs="Times New Roman"/>
-          <w:color w:val="90A4AE"/>
-          <w:kern w:val="0"/>
-          <w:sz w:val="21"/>
-          <w:szCs w:val="21"/>
-          <w:lang w:eastAsia="ru-RU" w:bidi="ar-SA"/>
-        </w:rPr>
-        <w:t xml:space="preserve"> </w:t>
-      </w:r>
-      <w:proofErr w:type="spellStart"/>
-      <w:r>
-        <w:rPr>
-          <w:rFonts w:ascii="Consolas" w:eastAsia="Times New Roman" w:hAnsi="Consolas" w:cs="Times New Roman"/>
-          <w:color w:val="90A4AE"/>
-          <w:kern w:val="0"/>
-          <w:sz w:val="21"/>
-          <w:szCs w:val="21"/>
-          <w:lang w:eastAsia="ru-RU" w:bidi="ar-SA"/>
-        </w:rPr>
-        <w:t>rootsAmount</w:t>
-      </w:r>
-      <w:proofErr w:type="spellEnd"/>
-      <w:r>
-        <w:rPr>
-          <w:rFonts w:ascii="Consolas" w:eastAsia="Times New Roman" w:hAnsi="Consolas" w:cs="Times New Roman"/>
-          <w:color w:val="90A4AE"/>
-          <w:kern w:val="0"/>
-          <w:sz w:val="21"/>
-          <w:szCs w:val="21"/>
-          <w:lang w:eastAsia="ru-RU" w:bidi="ar-SA"/>
-        </w:rPr>
-        <w:t xml:space="preserve"> </w:t>
+      <w:r>
+        <w:rPr>
+          <w:rFonts w:ascii="Consolas" w:eastAsia="Times New Roman" w:hAnsi="Consolas" w:cs="Times New Roman"/>
+          <w:color w:val="90A4AE"/>
+          <w:kern w:val="0"/>
+          <w:sz w:val="21"/>
+          <w:szCs w:val="21"/>
+          <w:lang w:eastAsia="ru-RU" w:bidi="ar-SA"/>
+        </w:rPr>
+        <w:t xml:space="preserve"> rootsAmount </w:t>
       </w:r>
       <w:r>
         <w:rPr>
@@ -8919,7 +8138,6 @@
         </w:rPr>
         <w:t xml:space="preserve">        </w:t>
       </w:r>
-      <w:proofErr w:type="gramStart"/>
       <w:r>
         <w:rPr>
           <w:rFonts w:ascii="Consolas" w:eastAsia="Times New Roman" w:hAnsi="Consolas" w:cs="Times New Roman"/>
@@ -8940,19 +8158,7 @@
           <w:szCs w:val="21"/>
           <w:lang w:eastAsia="ru-RU" w:bidi="ar-SA"/>
         </w:rPr>
-        <w:t>(</w:t>
-      </w:r>
-      <w:proofErr w:type="gramEnd"/>
-      <w:r>
-        <w:rPr>
-          <w:rFonts w:ascii="Consolas" w:eastAsia="Times New Roman" w:hAnsi="Consolas" w:cs="Times New Roman"/>
-          <w:color w:val="39ADB5"/>
-          <w:kern w:val="0"/>
-          <w:sz w:val="21"/>
-          <w:szCs w:val="21"/>
-          <w:lang w:eastAsia="ru-RU" w:bidi="ar-SA"/>
-        </w:rPr>
-        <w:t>'</w:t>
+        <w:t>('</w:t>
       </w:r>
       <w:r>
         <w:rPr>
@@ -9151,7 +8357,6 @@
         </w:rPr>
         <w:t xml:space="preserve">        </w:t>
       </w:r>
-      <w:proofErr w:type="gramStart"/>
       <w:r>
         <w:rPr>
           <w:rFonts w:ascii="Consolas" w:eastAsia="Times New Roman" w:hAnsi="Consolas" w:cs="Times New Roman"/>
@@ -9172,19 +8377,7 @@
           <w:szCs w:val="21"/>
           <w:lang w:eastAsia="ru-RU" w:bidi="ar-SA"/>
         </w:rPr>
-        <w:t>(</w:t>
-      </w:r>
-      <w:proofErr w:type="gramEnd"/>
-      <w:r>
-        <w:rPr>
-          <w:rFonts w:ascii="Consolas" w:eastAsia="Times New Roman" w:hAnsi="Consolas" w:cs="Times New Roman"/>
-          <w:color w:val="39ADB5"/>
-          <w:kern w:val="0"/>
-          <w:sz w:val="21"/>
-          <w:szCs w:val="21"/>
-          <w:lang w:eastAsia="ru-RU" w:bidi="ar-SA"/>
-        </w:rPr>
-        <w:t>'</w:t>
+        <w:t>('</w:t>
       </w:r>
       <w:r>
         <w:rPr>
@@ -9256,31 +8449,7 @@
           <w:szCs w:val="21"/>
           <w:lang w:eastAsia="ru-RU" w:bidi="ar-SA"/>
         </w:rPr>
-        <w:t xml:space="preserve"> </w:t>
-      </w:r>
-      <w:proofErr w:type="spellStart"/>
-      <w:r>
-        <w:rPr>
-          <w:rFonts w:ascii="Consolas" w:eastAsia="Times New Roman" w:hAnsi="Consolas" w:cs="Times New Roman"/>
-          <w:color w:val="90A4AE"/>
-          <w:kern w:val="0"/>
-          <w:sz w:val="21"/>
-          <w:szCs w:val="21"/>
-          <w:lang w:eastAsia="ru-RU" w:bidi="ar-SA"/>
-        </w:rPr>
-        <w:t>i</w:t>
-      </w:r>
-      <w:proofErr w:type="spellEnd"/>
-      <w:r>
-        <w:rPr>
-          <w:rFonts w:ascii="Consolas" w:eastAsia="Times New Roman" w:hAnsi="Consolas" w:cs="Times New Roman"/>
-          <w:color w:val="90A4AE"/>
-          <w:kern w:val="0"/>
-          <w:sz w:val="21"/>
-          <w:szCs w:val="21"/>
-          <w:lang w:eastAsia="ru-RU" w:bidi="ar-SA"/>
-        </w:rPr>
-        <w:t xml:space="preserve"> </w:t>
+        <w:t xml:space="preserve"> i </w:t>
       </w:r>
       <w:r>
         <w:rPr>
@@ -9328,7 +8497,6 @@
         </w:rPr>
         <w:t>(</w:t>
       </w:r>
-      <w:proofErr w:type="spellStart"/>
       <w:r>
         <w:rPr>
           <w:rFonts w:ascii="Consolas" w:eastAsia="Times New Roman" w:hAnsi="Consolas" w:cs="Times New Roman"/>
@@ -9340,7 +8508,6 @@
         </w:rPr>
         <w:t>len</w:t>
       </w:r>
-      <w:proofErr w:type="spellEnd"/>
       <w:r>
         <w:rPr>
           <w:rFonts w:ascii="Consolas" w:eastAsia="Times New Roman" w:hAnsi="Consolas" w:cs="Times New Roman"/>
@@ -9400,7 +8567,6 @@
         </w:rPr>
         <w:t xml:space="preserve">            </w:t>
       </w:r>
-      <w:proofErr w:type="gramStart"/>
       <w:r>
         <w:rPr>
           <w:rFonts w:ascii="Consolas" w:eastAsia="Times New Roman" w:hAnsi="Consolas" w:cs="Times New Roman"/>
@@ -9421,9 +8587,162 @@
           <w:szCs w:val="21"/>
           <w:lang w:eastAsia="ru-RU" w:bidi="ar-SA"/>
         </w:rPr>
+        <w:t>('</w:t>
+      </w:r>
+      <w:r>
+        <w:rPr>
+          <w:rFonts w:ascii="Consolas" w:eastAsia="Times New Roman" w:hAnsi="Consolas" w:cs="Times New Roman"/>
+          <w:color w:val="91B859"/>
+          <w:kern w:val="0"/>
+          <w:sz w:val="21"/>
+          <w:szCs w:val="21"/>
+          <w:lang w:eastAsia="ru-RU" w:bidi="ar-SA"/>
+        </w:rPr>
+        <w:t>X</w:t>
+      </w:r>
+      <w:r>
+        <w:rPr>
+          <w:rFonts w:ascii="Consolas" w:eastAsia="Times New Roman" w:hAnsi="Consolas" w:cs="Times New Roman"/>
+          <w:color w:val="39ADB5"/>
+          <w:kern w:val="0"/>
+          <w:sz w:val="21"/>
+          <w:szCs w:val="21"/>
+          <w:lang w:eastAsia="ru-RU" w:bidi="ar-SA"/>
+        </w:rPr>
+        <w:t>'</w:t>
+      </w:r>
+      <w:r>
+        <w:rPr>
+          <w:rFonts w:ascii="Consolas" w:eastAsia="Times New Roman" w:hAnsi="Consolas" w:cs="Times New Roman"/>
+          <w:color w:val="6182B8"/>
+          <w:kern w:val="0"/>
+          <w:sz w:val="21"/>
+          <w:szCs w:val="21"/>
+          <w:lang w:eastAsia="ru-RU" w:bidi="ar-SA"/>
+        </w:rPr>
+        <w:t xml:space="preserve"> </w:t>
+      </w:r>
+      <w:r>
+        <w:rPr>
+          <w:rFonts w:ascii="Consolas" w:eastAsia="Times New Roman" w:hAnsi="Consolas" w:cs="Times New Roman"/>
+          <w:color w:val="39ADB5"/>
+          <w:kern w:val="0"/>
+          <w:sz w:val="21"/>
+          <w:szCs w:val="21"/>
+          <w:lang w:eastAsia="ru-RU" w:bidi="ar-SA"/>
+        </w:rPr>
+        <w:t>+</w:t>
+      </w:r>
+      <w:r>
+        <w:rPr>
+          <w:rFonts w:ascii="Consolas" w:eastAsia="Times New Roman" w:hAnsi="Consolas" w:cs="Times New Roman"/>
+          <w:color w:val="6182B8"/>
+          <w:kern w:val="0"/>
+          <w:sz w:val="21"/>
+          <w:szCs w:val="21"/>
+          <w:lang w:eastAsia="ru-RU" w:bidi="ar-SA"/>
+        </w:rPr>
+        <w:t xml:space="preserve"> </w:t>
+      </w:r>
+      <w:r>
+        <w:rPr>
+          <w:rFonts w:ascii="Consolas" w:eastAsia="Times New Roman" w:hAnsi="Consolas" w:cs="Times New Roman"/>
+          <w:color w:val="E2931D"/>
+          <w:kern w:val="0"/>
+          <w:sz w:val="21"/>
+          <w:szCs w:val="21"/>
+          <w:lang w:eastAsia="ru-RU" w:bidi="ar-SA"/>
+        </w:rPr>
+        <w:t>str</w:t>
+      </w:r>
+      <w:r>
+        <w:rPr>
+          <w:rFonts w:ascii="Consolas" w:eastAsia="Times New Roman" w:hAnsi="Consolas" w:cs="Times New Roman"/>
+          <w:color w:val="39ADB5"/>
+          <w:kern w:val="0"/>
+          <w:sz w:val="21"/>
+          <w:szCs w:val="21"/>
+          <w:lang w:eastAsia="ru-RU" w:bidi="ar-SA"/>
+        </w:rPr>
         <w:t>(</w:t>
       </w:r>
-      <w:proofErr w:type="gramEnd"/>
+      <w:r>
+        <w:rPr>
+          <w:rFonts w:ascii="Consolas" w:eastAsia="Times New Roman" w:hAnsi="Consolas" w:cs="Times New Roman"/>
+          <w:color w:val="6182B8"/>
+          <w:kern w:val="0"/>
+          <w:sz w:val="21"/>
+          <w:szCs w:val="21"/>
+          <w:lang w:eastAsia="ru-RU" w:bidi="ar-SA"/>
+        </w:rPr>
+        <w:t>i</w:t>
+      </w:r>
+      <w:r>
+        <w:rPr>
+          <w:rFonts w:ascii="Consolas" w:eastAsia="Times New Roman" w:hAnsi="Consolas" w:cs="Times New Roman"/>
+          <w:color w:val="39ADB5"/>
+          <w:kern w:val="0"/>
+          <w:sz w:val="21"/>
+          <w:szCs w:val="21"/>
+          <w:lang w:eastAsia="ru-RU" w:bidi="ar-SA"/>
+        </w:rPr>
+        <w:t>+</w:t>
+      </w:r>
+      <w:r>
+        <w:rPr>
+          <w:rFonts w:ascii="Consolas" w:eastAsia="Times New Roman" w:hAnsi="Consolas" w:cs="Times New Roman"/>
+          <w:color w:val="F76D47"/>
+          <w:kern w:val="0"/>
+          <w:sz w:val="21"/>
+          <w:szCs w:val="21"/>
+          <w:lang w:eastAsia="ru-RU" w:bidi="ar-SA"/>
+        </w:rPr>
+        <w:t>1</w:t>
+      </w:r>
+      <w:r>
+        <w:rPr>
+          <w:rFonts w:ascii="Consolas" w:eastAsia="Times New Roman" w:hAnsi="Consolas" w:cs="Times New Roman"/>
+          <w:color w:val="39ADB5"/>
+          <w:kern w:val="0"/>
+          <w:sz w:val="21"/>
+          <w:szCs w:val="21"/>
+          <w:lang w:eastAsia="ru-RU" w:bidi="ar-SA"/>
+        </w:rPr>
+        <w:t>)</w:t>
+      </w:r>
+      <w:r>
+        <w:rPr>
+          <w:rFonts w:ascii="Consolas" w:eastAsia="Times New Roman" w:hAnsi="Consolas" w:cs="Times New Roman"/>
+          <w:color w:val="6182B8"/>
+          <w:kern w:val="0"/>
+          <w:sz w:val="21"/>
+          <w:szCs w:val="21"/>
+          <w:lang w:eastAsia="ru-RU" w:bidi="ar-SA"/>
+        </w:rPr>
+        <w:t xml:space="preserve"> </w:t>
+      </w:r>
+      <w:r>
+        <w:rPr>
+          <w:rFonts w:ascii="Consolas" w:eastAsia="Times New Roman" w:hAnsi="Consolas" w:cs="Times New Roman"/>
+          <w:color w:val="39ADB5"/>
+          <w:kern w:val="0"/>
+          <w:sz w:val="21"/>
+          <w:szCs w:val="21"/>
+          <w:lang w:eastAsia="ru-RU" w:bidi="ar-SA"/>
+        </w:rPr>
+        <w:t>+</w:t>
+      </w:r>
+      <w:r>
+        <w:rPr>
+          <w:rFonts w:ascii="Consolas" w:eastAsia="Times New Roman" w:hAnsi="Consolas" w:cs="Times New Roman"/>
+          <w:color w:val="6182B8"/>
+          <w:kern w:val="0"/>
+          <w:sz w:val="21"/>
+          <w:szCs w:val="21"/>
+          <w:lang w:eastAsia="ru-RU" w:bidi="ar-SA"/>
+        </w:rPr>
+        <w:t xml:space="preserve"> </w:t>
+      </w:r>
       <w:r>
         <w:rPr>
           <w:rFonts w:ascii="Consolas" w:eastAsia="Times New Roman" w:hAnsi="Consolas" w:cs="Times New Roman"/>
@@ -9444,7 +8763,7 @@
           <w:szCs w:val="21"/>
           <w:lang w:eastAsia="ru-RU" w:bidi="ar-SA"/>
         </w:rPr>
-        <w:t>X</w:t>
+        <w:t xml:space="preserve"> = </w:t>
       </w:r>
       <w:r>
         <w:rPr>
@@ -9521,197 +8840,30 @@
           <w:szCs w:val="21"/>
           <w:lang w:eastAsia="ru-RU" w:bidi="ar-SA"/>
         </w:rPr>
+        <w:t>roots</w:t>
+      </w:r>
+      <w:r>
+        <w:rPr>
+          <w:rFonts w:ascii="Consolas" w:eastAsia="Times New Roman" w:hAnsi="Consolas" w:cs="Times New Roman"/>
+          <w:color w:val="39ADB5"/>
+          <w:kern w:val="0"/>
+          <w:sz w:val="21"/>
+          <w:szCs w:val="21"/>
+          <w:lang w:eastAsia="ru-RU" w:bidi="ar-SA"/>
+        </w:rPr>
+        <w:t>[</w:t>
+      </w:r>
+      <w:r>
+        <w:rPr>
+          <w:rFonts w:ascii="Consolas" w:eastAsia="Times New Roman" w:hAnsi="Consolas" w:cs="Times New Roman"/>
+          <w:color w:val="6182B8"/>
+          <w:kern w:val="0"/>
+          <w:sz w:val="21"/>
+          <w:szCs w:val="21"/>
+          <w:lang w:eastAsia="ru-RU" w:bidi="ar-SA"/>
+        </w:rPr>
         <w:t>i</w:t>
       </w:r>
-      <w:r>
-        <w:rPr>
-          <w:rFonts w:ascii="Consolas" w:eastAsia="Times New Roman" w:hAnsi="Consolas" w:cs="Times New Roman"/>
-          <w:color w:val="39ADB5"/>
-          <w:kern w:val="0"/>
-          <w:sz w:val="21"/>
-          <w:szCs w:val="21"/>
-          <w:lang w:eastAsia="ru-RU" w:bidi="ar-SA"/>
-        </w:rPr>
-        <w:t>+</w:t>
-      </w:r>
-      <w:r>
-        <w:rPr>
-          <w:rFonts w:ascii="Consolas" w:eastAsia="Times New Roman" w:hAnsi="Consolas" w:cs="Times New Roman"/>
-          <w:color w:val="F76D47"/>
-          <w:kern w:val="0"/>
-          <w:sz w:val="21"/>
-          <w:szCs w:val="21"/>
-          <w:lang w:eastAsia="ru-RU" w:bidi="ar-SA"/>
-        </w:rPr>
-        <w:t>1</w:t>
-      </w:r>
-      <w:r>
-        <w:rPr>
-          <w:rFonts w:ascii="Consolas" w:eastAsia="Times New Roman" w:hAnsi="Consolas" w:cs="Times New Roman"/>
-          <w:color w:val="39ADB5"/>
-          <w:kern w:val="0"/>
-          <w:sz w:val="21"/>
-          <w:szCs w:val="21"/>
-          <w:lang w:eastAsia="ru-RU" w:bidi="ar-SA"/>
-        </w:rPr>
-        <w:t>)</w:t>
-      </w:r>
-      <w:r>
-        <w:rPr>
-          <w:rFonts w:ascii="Consolas" w:eastAsia="Times New Roman" w:hAnsi="Consolas" w:cs="Times New Roman"/>
-          <w:color w:val="6182B8"/>
-          <w:kern w:val="0"/>
-          <w:sz w:val="21"/>
-          <w:szCs w:val="21"/>
-          <w:lang w:eastAsia="ru-RU" w:bidi="ar-SA"/>
-        </w:rPr>
-        <w:t xml:space="preserve"> </w:t>
-      </w:r>
-      <w:r>
-        <w:rPr>
-          <w:rFonts w:ascii="Consolas" w:eastAsia="Times New Roman" w:hAnsi="Consolas" w:cs="Times New Roman"/>
-          <w:color w:val="39ADB5"/>
-          <w:kern w:val="0"/>
-          <w:sz w:val="21"/>
-          <w:szCs w:val="21"/>
-          <w:lang w:eastAsia="ru-RU" w:bidi="ar-SA"/>
-        </w:rPr>
-        <w:t>+</w:t>
-      </w:r>
-      <w:r>
-        <w:rPr>
-          <w:rFonts w:ascii="Consolas" w:eastAsia="Times New Roman" w:hAnsi="Consolas" w:cs="Times New Roman"/>
-          <w:color w:val="6182B8"/>
-          <w:kern w:val="0"/>
-          <w:sz w:val="21"/>
-          <w:szCs w:val="21"/>
-          <w:lang w:eastAsia="ru-RU" w:bidi="ar-SA"/>
-        </w:rPr>
-        <w:t xml:space="preserve"> </w:t>
-      </w:r>
-      <w:r>
-        <w:rPr>
-          <w:rFonts w:ascii="Consolas" w:eastAsia="Times New Roman" w:hAnsi="Consolas" w:cs="Times New Roman"/>
-          <w:color w:val="39ADB5"/>
-          <w:kern w:val="0"/>
-          <w:sz w:val="21"/>
-          <w:szCs w:val="21"/>
-          <w:lang w:eastAsia="ru-RU" w:bidi="ar-SA"/>
-        </w:rPr>
-        <w:t>'</w:t>
-      </w:r>
-      <w:r>
-        <w:rPr>
-          <w:rFonts w:ascii="Consolas" w:eastAsia="Times New Roman" w:hAnsi="Consolas" w:cs="Times New Roman"/>
-          <w:color w:val="91B859"/>
-          <w:kern w:val="0"/>
-          <w:sz w:val="21"/>
-          <w:szCs w:val="21"/>
-          <w:lang w:eastAsia="ru-RU" w:bidi="ar-SA"/>
-        </w:rPr>
-        <w:t xml:space="preserve"> = </w:t>
-      </w:r>
-      <w:r>
-        <w:rPr>
-          <w:rFonts w:ascii="Consolas" w:eastAsia="Times New Roman" w:hAnsi="Consolas" w:cs="Times New Roman"/>
-          <w:color w:val="39ADB5"/>
-          <w:kern w:val="0"/>
-          <w:sz w:val="21"/>
-          <w:szCs w:val="21"/>
-          <w:lang w:eastAsia="ru-RU" w:bidi="ar-SA"/>
-        </w:rPr>
-        <w:t>'</w:t>
-      </w:r>
-      <w:r>
-        <w:rPr>
-          <w:rFonts w:ascii="Consolas" w:eastAsia="Times New Roman" w:hAnsi="Consolas" w:cs="Times New Roman"/>
-          <w:color w:val="6182B8"/>
-          <w:kern w:val="0"/>
-          <w:sz w:val="21"/>
-          <w:szCs w:val="21"/>
-          <w:lang w:eastAsia="ru-RU" w:bidi="ar-SA"/>
-        </w:rPr>
-        <w:t xml:space="preserve"> </w:t>
-      </w:r>
-      <w:r>
-        <w:rPr>
-          <w:rFonts w:ascii="Consolas" w:eastAsia="Times New Roman" w:hAnsi="Consolas" w:cs="Times New Roman"/>
-          <w:color w:val="39ADB5"/>
-          <w:kern w:val="0"/>
-          <w:sz w:val="21"/>
-          <w:szCs w:val="21"/>
-          <w:lang w:eastAsia="ru-RU" w:bidi="ar-SA"/>
-        </w:rPr>
-        <w:t>+</w:t>
-      </w:r>
-      <w:r>
-        <w:rPr>
-          <w:rFonts w:ascii="Consolas" w:eastAsia="Times New Roman" w:hAnsi="Consolas" w:cs="Times New Roman"/>
-          <w:color w:val="6182B8"/>
-          <w:kern w:val="0"/>
-          <w:sz w:val="21"/>
-          <w:szCs w:val="21"/>
-          <w:lang w:eastAsia="ru-RU" w:bidi="ar-SA"/>
-        </w:rPr>
-        <w:t xml:space="preserve"> </w:t>
-      </w:r>
-      <w:r>
-        <w:rPr>
-          <w:rFonts w:ascii="Consolas" w:eastAsia="Times New Roman" w:hAnsi="Consolas" w:cs="Times New Roman"/>
-          <w:color w:val="E2931D"/>
-          <w:kern w:val="0"/>
-          <w:sz w:val="21"/>
-          <w:szCs w:val="21"/>
-          <w:lang w:eastAsia="ru-RU" w:bidi="ar-SA"/>
-        </w:rPr>
-        <w:t>str</w:t>
-      </w:r>
-      <w:r>
-        <w:rPr>
-          <w:rFonts w:ascii="Consolas" w:eastAsia="Times New Roman" w:hAnsi="Consolas" w:cs="Times New Roman"/>
-          <w:color w:val="39ADB5"/>
-          <w:kern w:val="0"/>
-          <w:sz w:val="21"/>
-          <w:szCs w:val="21"/>
-          <w:lang w:eastAsia="ru-RU" w:bidi="ar-SA"/>
-        </w:rPr>
-        <w:t>(</w:t>
-      </w:r>
-      <w:r>
-        <w:rPr>
-          <w:rFonts w:ascii="Consolas" w:eastAsia="Times New Roman" w:hAnsi="Consolas" w:cs="Times New Roman"/>
-          <w:color w:val="6182B8"/>
-          <w:kern w:val="0"/>
-          <w:sz w:val="21"/>
-          <w:szCs w:val="21"/>
-          <w:lang w:eastAsia="ru-RU" w:bidi="ar-SA"/>
-        </w:rPr>
-        <w:t>roots</w:t>
-      </w:r>
-      <w:r>
-        <w:rPr>
-          <w:rFonts w:ascii="Consolas" w:eastAsia="Times New Roman" w:hAnsi="Consolas" w:cs="Times New Roman"/>
-          <w:color w:val="39ADB5"/>
-          <w:kern w:val="0"/>
-          <w:sz w:val="21"/>
-          <w:szCs w:val="21"/>
-          <w:lang w:eastAsia="ru-RU" w:bidi="ar-SA"/>
-        </w:rPr>
-        <w:t>[</w:t>
-      </w:r>
-      <w:proofErr w:type="spellStart"/>
-      <w:r>
-        <w:rPr>
-          <w:rFonts w:ascii="Consolas" w:eastAsia="Times New Roman" w:hAnsi="Consolas" w:cs="Times New Roman"/>
-          <w:color w:val="6182B8"/>
-          <w:kern w:val="0"/>
-          <w:sz w:val="21"/>
-          <w:szCs w:val="21"/>
-          <w:lang w:eastAsia="ru-RU" w:bidi="ar-SA"/>
-        </w:rPr>
-        <w:t>i</w:t>
-      </w:r>
-      <w:proofErr w:type="spellEnd"/>
       <w:r>
         <w:rPr>
           <w:rFonts w:ascii="Consolas" w:eastAsia="Times New Roman" w:hAnsi="Consolas" w:cs="Times New Roman"/>
@@ -9750,10 +8902,9 @@
           <w:kern w:val="0"/>
           <w:sz w:val="21"/>
           <w:szCs w:val="21"/>
-          <w:lang w:val="ru-RU" w:eastAsia="ru-RU" w:bidi="ar-SA"/>
-        </w:rPr>
-      </w:pPr>
-      <w:proofErr w:type="spellStart"/>
+          <w:lang w:eastAsia="ru-RU" w:bidi="ar-SA"/>
+        </w:rPr>
+      </w:pPr>
       <w:r>
         <w:rPr>
           <w:rFonts w:ascii="Consolas" w:eastAsia="Times New Roman" w:hAnsi="Consolas" w:cs="Times New Roman"/>
@@ -9763,54 +8914,29 @@
           <w:kern w:val="0"/>
           <w:sz w:val="21"/>
           <w:szCs w:val="21"/>
-          <w:lang w:val="ru-RU" w:eastAsia="ru-RU" w:bidi="ar-SA"/>
+          <w:lang w:eastAsia="ru-RU" w:bidi="ar-SA"/>
         </w:rPr>
         <w:t>if</w:t>
       </w:r>
-      <w:proofErr w:type="spellEnd"/>
-      <w:r>
-        <w:rPr>
-          <w:rFonts w:ascii="Consolas" w:eastAsia="Times New Roman" w:hAnsi="Consolas" w:cs="Times New Roman"/>
-          <w:color w:val="90A4AE"/>
-          <w:kern w:val="0"/>
-          <w:sz w:val="21"/>
-          <w:szCs w:val="21"/>
-          <w:lang w:val="ru-RU" w:eastAsia="ru-RU" w:bidi="ar-SA"/>
-        </w:rPr>
-        <w:t xml:space="preserve"> __</w:t>
-      </w:r>
-      <w:proofErr w:type="spellStart"/>
-      <w:r>
-        <w:rPr>
-          <w:rFonts w:ascii="Consolas" w:eastAsia="Times New Roman" w:hAnsi="Consolas" w:cs="Times New Roman"/>
-          <w:color w:val="90A4AE"/>
-          <w:kern w:val="0"/>
-          <w:sz w:val="21"/>
-          <w:szCs w:val="21"/>
-          <w:lang w:val="ru-RU" w:eastAsia="ru-RU" w:bidi="ar-SA"/>
-        </w:rPr>
-        <w:t>name</w:t>
-      </w:r>
-      <w:proofErr w:type="spellEnd"/>
-      <w:r>
-        <w:rPr>
-          <w:rFonts w:ascii="Consolas" w:eastAsia="Times New Roman" w:hAnsi="Consolas" w:cs="Times New Roman"/>
-          <w:color w:val="90A4AE"/>
-          <w:kern w:val="0"/>
-          <w:sz w:val="21"/>
-          <w:szCs w:val="21"/>
-          <w:lang w:val="ru-RU" w:eastAsia="ru-RU" w:bidi="ar-SA"/>
-        </w:rPr>
-        <w:t xml:space="preserve">__ </w:t>
-      </w:r>
-      <w:r>
-        <w:rPr>
-          <w:rFonts w:ascii="Consolas" w:eastAsia="Times New Roman" w:hAnsi="Consolas" w:cs="Times New Roman"/>
-          <w:color w:val="39ADB5"/>
-          <w:kern w:val="0"/>
-          <w:sz w:val="21"/>
-          <w:szCs w:val="21"/>
-          <w:lang w:val="ru-RU" w:eastAsia="ru-RU" w:bidi="ar-SA"/>
+      <w:r>
+        <w:rPr>
+          <w:rFonts w:ascii="Consolas" w:eastAsia="Times New Roman" w:hAnsi="Consolas" w:cs="Times New Roman"/>
+          <w:color w:val="90A4AE"/>
+          <w:kern w:val="0"/>
+          <w:sz w:val="21"/>
+          <w:szCs w:val="21"/>
+          <w:lang w:eastAsia="ru-RU" w:bidi="ar-SA"/>
+        </w:rPr>
+        <w:t xml:space="preserve"> __name__ </w:t>
+      </w:r>
+      <w:r>
+        <w:rPr>
+          <w:rFonts w:ascii="Consolas" w:eastAsia="Times New Roman" w:hAnsi="Consolas" w:cs="Times New Roman"/>
+          <w:color w:val="39ADB5"/>
+          <w:kern w:val="0"/>
+          <w:sz w:val="21"/>
+          <w:szCs w:val="21"/>
+          <w:lang w:eastAsia="ru-RU" w:bidi="ar-SA"/>
         </w:rPr>
         <w:t>==</w:t>
       </w:r>
@@ -9821,7 +8947,7 @@
           <w:kern w:val="0"/>
           <w:sz w:val="21"/>
           <w:szCs w:val="21"/>
-          <w:lang w:val="ru-RU" w:eastAsia="ru-RU" w:bidi="ar-SA"/>
+          <w:lang w:eastAsia="ru-RU" w:bidi="ar-SA"/>
         </w:rPr>
         <w:t xml:space="preserve"> </w:t>
       </w:r>
@@ -9832,7 +8958,7 @@
           <w:kern w:val="0"/>
           <w:sz w:val="21"/>
           <w:szCs w:val="21"/>
-          <w:lang w:val="ru-RU" w:eastAsia="ru-RU" w:bidi="ar-SA"/>
+          <w:lang w:eastAsia="ru-RU" w:bidi="ar-SA"/>
         </w:rPr>
         <w:t>"</w:t>
       </w:r>
@@ -9843,42 +8969,18 @@
           <w:kern w:val="0"/>
           <w:sz w:val="21"/>
           <w:szCs w:val="21"/>
-          <w:lang w:val="ru-RU" w:eastAsia="ru-RU" w:bidi="ar-SA"/>
-        </w:rPr>
-        <w:t>__</w:t>
-      </w:r>
-      <w:proofErr w:type="spellStart"/>
-      <w:r>
-        <w:rPr>
-          <w:rFonts w:ascii="Consolas" w:eastAsia="Times New Roman" w:hAnsi="Consolas" w:cs="Times New Roman"/>
-          <w:color w:val="91B859"/>
-          <w:kern w:val="0"/>
-          <w:sz w:val="21"/>
-          <w:szCs w:val="21"/>
-          <w:lang w:val="ru-RU" w:eastAsia="ru-RU" w:bidi="ar-SA"/>
-        </w:rPr>
-        <w:t>main</w:t>
-      </w:r>
-      <w:proofErr w:type="spellEnd"/>
-      <w:r>
-        <w:rPr>
-          <w:rFonts w:ascii="Consolas" w:eastAsia="Times New Roman" w:hAnsi="Consolas" w:cs="Times New Roman"/>
-          <w:color w:val="91B859"/>
-          <w:kern w:val="0"/>
-          <w:sz w:val="21"/>
-          <w:szCs w:val="21"/>
-          <w:lang w:val="ru-RU" w:eastAsia="ru-RU" w:bidi="ar-SA"/>
-        </w:rPr>
-        <w:t>__</w:t>
-      </w:r>
-      <w:r>
-        <w:rPr>
-          <w:rFonts w:ascii="Consolas" w:eastAsia="Times New Roman" w:hAnsi="Consolas" w:cs="Times New Roman"/>
-          <w:color w:val="39ADB5"/>
-          <w:kern w:val="0"/>
-          <w:sz w:val="21"/>
-          <w:szCs w:val="21"/>
-          <w:lang w:val="ru-RU" w:eastAsia="ru-RU" w:bidi="ar-SA"/>
+          <w:lang w:eastAsia="ru-RU" w:bidi="ar-SA"/>
+        </w:rPr>
+        <w:t>__main__</w:t>
+      </w:r>
+      <w:r>
+        <w:rPr>
+          <w:rFonts w:ascii="Consolas" w:eastAsia="Times New Roman" w:hAnsi="Consolas" w:cs="Times New Roman"/>
+          <w:color w:val="39ADB5"/>
+          <w:kern w:val="0"/>
+          <w:sz w:val="21"/>
+          <w:szCs w:val="21"/>
+          <w:lang w:eastAsia="ru-RU" w:bidi="ar-SA"/>
         </w:rPr>
         <w:t>":</w:t>
       </w:r>
@@ -9894,22 +8996,20 @@
           <w:kern w:val="0"/>
           <w:sz w:val="21"/>
           <w:szCs w:val="21"/>
-          <w:lang w:val="ru-RU" w:eastAsia="ru-RU" w:bidi="ar-SA"/>
-        </w:rPr>
-      </w:pPr>
-      <w:r>
-        <w:rPr>
-          <w:rFonts w:ascii="Consolas" w:eastAsia="Times New Roman" w:hAnsi="Consolas" w:cs="Times New Roman"/>
-          <w:color w:val="90A4AE"/>
-          <w:kern w:val="0"/>
-          <w:sz w:val="21"/>
-          <w:szCs w:val="21"/>
-          <w:lang w:val="ru-RU" w:eastAsia="ru-RU" w:bidi="ar-SA"/>
+          <w:lang w:eastAsia="ru-RU" w:bidi="ar-SA"/>
+        </w:rPr>
+      </w:pPr>
+      <w:r>
+        <w:rPr>
+          <w:rFonts w:ascii="Consolas" w:eastAsia="Times New Roman" w:hAnsi="Consolas" w:cs="Times New Roman"/>
+          <w:color w:val="90A4AE"/>
+          <w:kern w:val="0"/>
+          <w:sz w:val="21"/>
+          <w:szCs w:val="21"/>
+          <w:lang w:eastAsia="ru-RU" w:bidi="ar-SA"/>
         </w:rPr>
         <w:t xml:space="preserve">    </w:t>
       </w:r>
-      <w:proofErr w:type="spellStart"/>
-      <w:proofErr w:type="gramStart"/>
       <w:r>
         <w:rPr>
           <w:rFonts w:ascii="Consolas" w:eastAsia="Times New Roman" w:hAnsi="Consolas" w:cs="Times New Roman"/>
@@ -9917,33 +9017,20 @@
           <w:kern w:val="0"/>
           <w:sz w:val="21"/>
           <w:szCs w:val="21"/>
-          <w:lang w:val="ru-RU" w:eastAsia="ru-RU" w:bidi="ar-SA"/>
+          <w:lang w:eastAsia="ru-RU" w:bidi="ar-SA"/>
         </w:rPr>
         <w:t>main</w:t>
       </w:r>
-      <w:proofErr w:type="spellEnd"/>
-      <w:r>
-        <w:rPr>
-          <w:rFonts w:ascii="Consolas" w:eastAsia="Times New Roman" w:hAnsi="Consolas" w:cs="Times New Roman"/>
-          <w:color w:val="39ADB5"/>
-          <w:kern w:val="0"/>
-          <w:sz w:val="21"/>
-          <w:szCs w:val="21"/>
-          <w:lang w:val="ru-RU" w:eastAsia="ru-RU" w:bidi="ar-SA"/>
-        </w:rPr>
-        <w:t>(</w:t>
-      </w:r>
-      <w:proofErr w:type="gramEnd"/>
-      <w:r>
-        <w:rPr>
-          <w:rFonts w:ascii="Consolas" w:eastAsia="Times New Roman" w:hAnsi="Consolas" w:cs="Times New Roman"/>
-          <w:color w:val="39ADB5"/>
-          <w:kern w:val="0"/>
-          <w:sz w:val="21"/>
-          <w:szCs w:val="21"/>
-          <w:lang w:val="ru-RU" w:eastAsia="ru-RU" w:bidi="ar-SA"/>
-        </w:rPr>
-        <w:t>)</w:t>
+      <w:r>
+        <w:rPr>
+          <w:rFonts w:ascii="Consolas" w:eastAsia="Times New Roman" w:hAnsi="Consolas" w:cs="Times New Roman"/>
+          <w:color w:val="39ADB5"/>
+          <w:kern w:val="0"/>
+          <w:sz w:val="21"/>
+          <w:szCs w:val="21"/>
+          <w:lang w:eastAsia="ru-RU" w:bidi="ar-SA"/>
+        </w:rPr>
+        <w:t>()</w:t>
       </w:r>
     </w:p>
     <w:p>
@@ -10010,6 +9097,15 @@
     <w:p>
       <w:pPr>
         <w:jc w:val="center"/>
+        <w:rPr>
+          <w:rFonts w:ascii="Arial" w:hAnsi="Arial" w:cs="Arial"/>
+          <w:b/>
+          <w:bCs/>
+          <w:sz w:val="28"/>
+          <w:szCs w:val="28"/>
+        </w:rPr>
+      </w:pPr>
+      <w:r>
         <w:rPr>
           <w:rFonts w:ascii="Arial" w:hAnsi="Arial" w:cs="Arial"/>
           <w:b/>
@@ -10018,7 +9114,19 @@
           <w:szCs w:val="28"/>
           <w:lang w:val="ru-RU"/>
         </w:rPr>
-      </w:pPr>
+        <w:lastRenderedPageBreak/>
+        <w:t>Экранные</w:t>
+      </w:r>
+      <w:r>
+        <w:rPr>
+          <w:rFonts w:ascii="Arial" w:hAnsi="Arial" w:cs="Arial"/>
+          <w:b/>
+          <w:bCs/>
+          <w:sz w:val="28"/>
+          <w:szCs w:val="28"/>
+        </w:rPr>
+        <w:t xml:space="preserve"> </w:t>
+      </w:r>
       <w:r>
         <w:rPr>
           <w:rFonts w:ascii="Arial" w:hAnsi="Arial" w:cs="Arial"/>
@@ -10028,8 +9136,7 @@
           <w:szCs w:val="28"/>
           <w:lang w:val="ru-RU"/>
         </w:rPr>
-        <w:lastRenderedPageBreak/>
-        <w:t>Экранные формы</w:t>
+        <w:t>формы</w:t>
       </w:r>
     </w:p>
     <w:p>
@@ -10047,6 +9154,7 @@
           <w:rFonts w:ascii="Arial" w:hAnsi="Arial" w:cs="Arial"/>
           <w:b/>
           <w:bCs/>
+          <w:noProof/>
           <w:sz w:val="28"/>
           <w:szCs w:val="28"/>
         </w:rPr>
@@ -10102,6 +9210,7 @@
           <w:rFonts w:ascii="Arial" w:hAnsi="Arial" w:cs="Arial"/>
           <w:b/>
           <w:bCs/>
+          <w:noProof/>
           <w:sz w:val="28"/>
           <w:szCs w:val="28"/>
         </w:rPr>
@@ -10163,6 +9272,7 @@
           <w:rFonts w:ascii="Arial" w:hAnsi="Arial" w:cs="Arial"/>
           <w:b/>
           <w:bCs/>
+          <w:noProof/>
           <w:sz w:val="28"/>
           <w:szCs w:val="28"/>
         </w:rPr>
@@ -10218,6 +9328,7 @@
           <w:rFonts w:ascii="Arial" w:hAnsi="Arial" w:cs="Arial"/>
           <w:b/>
           <w:bCs/>
+          <w:noProof/>
           <w:sz w:val="28"/>
           <w:szCs w:val="28"/>
         </w:rPr>
@@ -10273,6 +9384,7 @@
           <w:rFonts w:ascii="Arial" w:hAnsi="Arial" w:cs="Arial"/>
           <w:b/>
           <w:bCs/>
+          <w:noProof/>
           <w:sz w:val="28"/>
           <w:szCs w:val="28"/>
         </w:rPr>
@@ -10328,6 +9440,7 @@
           <w:rFonts w:ascii="Arial" w:hAnsi="Arial" w:cs="Arial"/>
           <w:b/>
           <w:bCs/>
+          <w:noProof/>
           <w:sz w:val="28"/>
           <w:szCs w:val="28"/>
         </w:rPr>
@@ -11512,9 +10625,6 @@
     <w:pPr>
       <w:suppressLineNumbers/>
     </w:pPr>
-    <w:rPr>
-      <w:lang/>
-    </w:rPr>
   </w:style>
   <w:style w:type="paragraph" w:customStyle="1" w:styleId="1">
     <w:name w:val="Обычная таблица1"/>

</xml_diff>